<commit_message>
Założenia dokumentacji użytkownika (w etap 8)
</commit_message>
<xml_diff>
--- a/dokumentacja/28.04.2020 - etap 8.docx
+++ b/dokumentacja/28.04.2020 - etap 8.docx
@@ -1,6 +1,6 @@
 
 <file path=word/document.xml><?xml version="1.0" encoding="utf-8"?>
-<w:document xmlns:ve="http://schemas.openxmlformats.org/markup-compatibility/2006" xmlns:o="urn:schemas-microsoft-com:office:office" xmlns:r="http://schemas.openxmlformats.org/officeDocument/2006/relationships" xmlns:m="http://schemas.openxmlformats.org/officeDocument/2006/math" xmlns:v="urn:schemas-microsoft-com:vml" xmlns:wp="http://schemas.openxmlformats.org/drawingml/2006/wordprocessingDrawing" xmlns:w10="urn:schemas-microsoft-com:office:word" xmlns:w="http://schemas.openxmlformats.org/wordprocessingml/2006/main" xmlns:wne="http://schemas.microsoft.com/office/word/2006/wordml">
+<w:document xmlns:wpc="http://schemas.microsoft.com/office/word/2010/wordprocessingCanvas" xmlns:cx="http://schemas.microsoft.com/office/drawing/2014/chartex" xmlns:cx1="http://schemas.microsoft.com/office/drawing/2015/9/8/chartex" xmlns:cx2="http://schemas.microsoft.com/office/drawing/2015/10/21/chartex" xmlns:cx3="http://schemas.microsoft.com/office/drawing/2016/5/9/chartex" xmlns:cx4="http://schemas.microsoft.com/office/drawing/2016/5/10/chartex" xmlns:cx5="http://schemas.microsoft.com/office/drawing/2016/5/11/chartex" xmlns:cx6="http://schemas.microsoft.com/office/drawing/2016/5/12/chartex" xmlns:cx7="http://schemas.microsoft.com/office/drawing/2016/5/13/chartex" xmlns:cx8="http://schemas.microsoft.com/office/drawing/2016/5/14/chartex" xmlns:mc="http://schemas.openxmlformats.org/markup-compatibility/2006" xmlns:aink="http://schemas.microsoft.com/office/drawing/2016/ink" xmlns:am3d="http://schemas.microsoft.com/office/drawing/2017/model3d" xmlns:o="urn:schemas-microsoft-com:office:office" xmlns:r="http://schemas.openxmlformats.org/officeDocument/2006/relationships" xmlns:m="http://schemas.openxmlformats.org/officeDocument/2006/math" xmlns:v="urn:schemas-microsoft-com:vml" xmlns:wp14="http://schemas.microsoft.com/office/word/2010/wordprocessingDrawing" xmlns:wp="http://schemas.openxmlformats.org/drawingml/2006/wordprocessingDrawing" xmlns:w10="urn:schemas-microsoft-com:office:word" xmlns:w="http://schemas.openxmlformats.org/wordprocessingml/2006/main" xmlns:w14="http://schemas.microsoft.com/office/word/2010/wordml" xmlns:w15="http://schemas.microsoft.com/office/word/2012/wordml" xmlns:w16cid="http://schemas.microsoft.com/office/word/2016/wordml/cid" xmlns:w16se="http://schemas.microsoft.com/office/word/2015/wordml/symex" xmlns:wpg="http://schemas.microsoft.com/office/word/2010/wordprocessingGroup" xmlns:wpi="http://schemas.microsoft.com/office/word/2010/wordprocessingInk" xmlns:wne="http://schemas.microsoft.com/office/word/2006/wordml" xmlns:wps="http://schemas.microsoft.com/office/word/2010/wordprocessingShape" mc:Ignorable="w14 w15 w16se w16cid wp14">
   <w:body>
     <w:p>
       <w:pPr>
@@ -1719,10 +1719,10 @@
     </w:p>
     <w:tbl>
       <w:tblPr>
-        <w:tblStyle w:val="Tabela-Siatka"/>
+        <w:tblStyle w:val="TableGrid"/>
         <w:tblW w:w="10207" w:type="dxa"/>
         <w:tblInd w:w="-713" w:type="dxa"/>
-        <w:tblLook w:val="04A0"/>
+        <w:tblLook w:val="04A0" w:firstRow="1" w:lastRow="0" w:firstColumn="1" w:lastColumn="0" w:noHBand="0" w:noVBand="1"/>
       </w:tblPr>
       <w:tblGrid>
         <w:gridCol w:w="840"/>
@@ -2625,10 +2625,10 @@
     </w:p>
     <w:tbl>
       <w:tblPr>
-        <w:tblStyle w:val="Tabela-Siatka"/>
+        <w:tblStyle w:val="TableGrid"/>
         <w:tblW w:w="10207" w:type="dxa"/>
         <w:tblInd w:w="-713" w:type="dxa"/>
-        <w:tblLook w:val="04A0"/>
+        <w:tblLook w:val="04A0" w:firstRow="1" w:lastRow="0" w:firstColumn="1" w:lastColumn="0" w:noHBand="0" w:noVBand="1"/>
       </w:tblPr>
       <w:tblGrid>
         <w:gridCol w:w="840"/>
@@ -3560,10 +3560,10 @@
     </w:p>
     <w:tbl>
       <w:tblPr>
-        <w:tblStyle w:val="Tabela-Siatka"/>
+        <w:tblStyle w:val="TableGrid"/>
         <w:tblW w:w="10490" w:type="dxa"/>
         <w:tblInd w:w="-713" w:type="dxa"/>
-        <w:tblLook w:val="04A0"/>
+        <w:tblLook w:val="04A0" w:firstRow="1" w:lastRow="0" w:firstColumn="1" w:lastColumn="0" w:noHBand="0" w:noVBand="1"/>
       </w:tblPr>
       <w:tblGrid>
         <w:gridCol w:w="840"/>
@@ -4566,7 +4566,7 @@
       <w:tblPr>
         <w:tblW w:w="10348" w:type="dxa"/>
         <w:tblInd w:w="-479" w:type="dxa"/>
-        <w:tblLook w:val="04A0"/>
+        <w:tblLook w:val="04A0" w:firstRow="1" w:lastRow="0" w:firstColumn="1" w:lastColumn="0" w:noHBand="0" w:noVBand="1"/>
       </w:tblPr>
       <w:tblGrid>
         <w:gridCol w:w="1975"/>
@@ -6122,9 +6122,9 @@
     </w:p>
     <w:tbl>
       <w:tblPr>
-        <w:tblStyle w:val="Tabela-Siatka"/>
+        <w:tblStyle w:val="TableGrid"/>
         <w:tblW w:w="0" w:type="auto"/>
-        <w:tblLook w:val="04A0"/>
+        <w:tblLook w:val="04A0" w:firstRow="1" w:lastRow="0" w:firstColumn="1" w:lastColumn="0" w:noHBand="0" w:noVBand="1"/>
       </w:tblPr>
       <w:tblGrid>
         <w:gridCol w:w="4606"/>
@@ -6847,9 +6847,9 @@
     </w:p>
     <w:tbl>
       <w:tblPr>
-        <w:tblStyle w:val="Tabela-Siatka"/>
+        <w:tblStyle w:val="TableGrid"/>
         <w:tblW w:w="0" w:type="auto"/>
-        <w:tblLook w:val="04A0"/>
+        <w:tblLook w:val="04A0" w:firstRow="1" w:lastRow="0" w:firstColumn="1" w:lastColumn="0" w:noHBand="0" w:noVBand="1"/>
       </w:tblPr>
       <w:tblGrid>
         <w:gridCol w:w="4606"/>
@@ -7569,9 +7569,9 @@
     </w:p>
     <w:tbl>
       <w:tblPr>
-        <w:tblStyle w:val="Tabela-Siatka"/>
+        <w:tblStyle w:val="TableGrid"/>
         <w:tblW w:w="0" w:type="auto"/>
-        <w:tblLook w:val="04A0"/>
+        <w:tblLook w:val="04A0" w:firstRow="1" w:lastRow="0" w:firstColumn="1" w:lastColumn="0" w:noHBand="0" w:noVBand="1"/>
       </w:tblPr>
       <w:tblGrid>
         <w:gridCol w:w="4606"/>
@@ -8312,9 +8312,9 @@
     </w:p>
     <w:tbl>
       <w:tblPr>
-        <w:tblStyle w:val="Tabela-Siatka"/>
+        <w:tblStyle w:val="TableGrid"/>
         <w:tblW w:w="0" w:type="auto"/>
-        <w:tblLook w:val="04A0"/>
+        <w:tblLook w:val="04A0" w:firstRow="1" w:lastRow="0" w:firstColumn="1" w:lastColumn="0" w:noHBand="0" w:noVBand="1"/>
       </w:tblPr>
       <w:tblGrid>
         <w:gridCol w:w="4606"/>
@@ -9073,9 +9073,9 @@
     </w:p>
     <w:tbl>
       <w:tblPr>
-        <w:tblStyle w:val="Tabela-Siatka"/>
+        <w:tblStyle w:val="TableGrid"/>
         <w:tblW w:w="0" w:type="auto"/>
-        <w:tblLook w:val="04A0"/>
+        <w:tblLook w:val="04A0" w:firstRow="1" w:lastRow="0" w:firstColumn="1" w:lastColumn="0" w:noHBand="0" w:noVBand="1"/>
       </w:tblPr>
       <w:tblGrid>
         <w:gridCol w:w="4606"/>
@@ -9834,9 +9834,9 @@
     </w:p>
     <w:tbl>
       <w:tblPr>
-        <w:tblStyle w:val="Tabela-Siatka"/>
+        <w:tblStyle w:val="TableGrid"/>
         <w:tblW w:w="0" w:type="auto"/>
-        <w:tblLook w:val="04A0"/>
+        <w:tblLook w:val="04A0" w:firstRow="1" w:lastRow="0" w:firstColumn="1" w:lastColumn="0" w:noHBand="0" w:noVBand="1"/>
       </w:tblPr>
       <w:tblGrid>
         <w:gridCol w:w="4606"/>
@@ -10604,9 +10604,9 @@
     </w:p>
     <w:tbl>
       <w:tblPr>
-        <w:tblStyle w:val="Tabela-Siatka"/>
+        <w:tblStyle w:val="TableGrid"/>
         <w:tblW w:w="0" w:type="auto"/>
-        <w:tblLook w:val="04A0"/>
+        <w:tblLook w:val="04A0" w:firstRow="1" w:lastRow="0" w:firstColumn="1" w:lastColumn="0" w:noHBand="0" w:noVBand="1"/>
       </w:tblPr>
       <w:tblGrid>
         <w:gridCol w:w="4606"/>
@@ -11762,9 +11762,9 @@
     </w:p>
     <w:tbl>
       <w:tblPr>
-        <w:tblStyle w:val="Tabela-Siatka"/>
+        <w:tblStyle w:val="TableGrid"/>
         <w:tblW w:w="9212" w:type="dxa"/>
-        <w:tblLook w:val="04A0"/>
+        <w:tblLook w:val="04A0" w:firstRow="1" w:lastRow="0" w:firstColumn="1" w:lastColumn="0" w:noHBand="0" w:noVBand="1"/>
       </w:tblPr>
       <w:tblGrid>
         <w:gridCol w:w="2373"/>
@@ -13354,9 +13354,9 @@
     </w:p>
     <w:tbl>
       <w:tblPr>
-        <w:tblStyle w:val="Tabela-Siatka"/>
+        <w:tblStyle w:val="TableGrid"/>
         <w:tblW w:w="9212" w:type="dxa"/>
-        <w:tblLook w:val="04A0"/>
+        <w:tblLook w:val="04A0" w:firstRow="1" w:lastRow="0" w:firstColumn="1" w:lastColumn="0" w:noHBand="0" w:noVBand="1"/>
       </w:tblPr>
       <w:tblGrid>
         <w:gridCol w:w="2093"/>
@@ -14391,11 +14391,11 @@
     </w:p>
     <w:tbl>
       <w:tblPr>
-        <w:tblStyle w:val="Tabela-Siatka"/>
+        <w:tblStyle w:val="TableGrid"/>
         <w:tblW w:w="10372" w:type="dxa"/>
         <w:tblInd w:w="-713" w:type="dxa"/>
         <w:tblLayout w:type="fixed"/>
-        <w:tblLook w:val="04A0"/>
+        <w:tblLook w:val="04A0" w:firstRow="1" w:lastRow="0" w:firstColumn="1" w:lastColumn="0" w:noHBand="0" w:noVBand="1"/>
       </w:tblPr>
       <w:tblGrid>
         <w:gridCol w:w="831"/>
@@ -15435,10 +15435,10 @@
     </w:p>
     <w:tbl>
       <w:tblPr>
-        <w:tblStyle w:val="Tabela-Siatka"/>
+        <w:tblStyle w:val="TableGrid"/>
         <w:tblW w:w="10207" w:type="dxa"/>
         <w:tblInd w:w="-713" w:type="dxa"/>
-        <w:tblLook w:val="04A0"/>
+        <w:tblLook w:val="04A0" w:firstRow="1" w:lastRow="0" w:firstColumn="1" w:lastColumn="0" w:noHBand="0" w:noVBand="1"/>
       </w:tblPr>
       <w:tblGrid>
         <w:gridCol w:w="840"/>
@@ -16692,10 +16692,10 @@
     </w:p>
     <w:tbl>
       <w:tblPr>
-        <w:tblStyle w:val="Tabela-Siatka"/>
+        <w:tblStyle w:val="TableGrid"/>
         <w:tblW w:w="8873" w:type="dxa"/>
         <w:tblInd w:w="-713" w:type="dxa"/>
-        <w:tblLook w:val="04A0"/>
+        <w:tblLook w:val="04A0" w:firstRow="1" w:lastRow="0" w:firstColumn="1" w:lastColumn="0" w:noHBand="0" w:noVBand="1"/>
       </w:tblPr>
       <w:tblGrid>
         <w:gridCol w:w="973"/>
@@ -19356,9 +19356,9 @@
     </w:p>
     <w:tbl>
       <w:tblPr>
-        <w:tblStyle w:val="Tabela-Siatka"/>
+        <w:tblStyle w:val="TableGrid"/>
         <w:tblW w:w="0" w:type="auto"/>
-        <w:tblLook w:val="04A0"/>
+        <w:tblLook w:val="04A0" w:firstRow="1" w:lastRow="0" w:firstColumn="1" w:lastColumn="0" w:noHBand="0" w:noVBand="1"/>
       </w:tblPr>
       <w:tblGrid>
         <w:gridCol w:w="988"/>
@@ -19898,6 +19898,600 @@
         </w:rPr>
       </w:pPr>
     </w:p>
+    <w:p>
+      <w:pPr>
+        <w:spacing w:after="0"/>
+        <w:ind w:left="720"/>
+        <w:jc w:val="both"/>
+        <w:rPr>
+          <w:rFonts w:ascii="Arial" w:hAnsi="Arial"/>
+        </w:rPr>
+      </w:pPr>
+    </w:p>
+    <w:p>
+      <w:pPr>
+        <w:spacing w:after="0"/>
+        <w:ind w:left="720"/>
+        <w:jc w:val="both"/>
+        <w:rPr>
+          <w:rFonts w:ascii="Arial" w:hAnsi="Arial"/>
+        </w:rPr>
+      </w:pPr>
+    </w:p>
+    <w:p>
+      <w:pPr>
+        <w:spacing w:after="0"/>
+        <w:ind w:left="720"/>
+        <w:jc w:val="both"/>
+        <w:rPr>
+          <w:rFonts w:ascii="Arial" w:hAnsi="Arial"/>
+        </w:rPr>
+      </w:pPr>
+    </w:p>
+    <w:p>
+      <w:pPr>
+        <w:spacing w:after="0"/>
+        <w:ind w:left="720"/>
+        <w:jc w:val="both"/>
+        <w:rPr>
+          <w:rFonts w:ascii="Arial" w:hAnsi="Arial"/>
+        </w:rPr>
+      </w:pPr>
+    </w:p>
+    <w:p>
+      <w:pPr>
+        <w:spacing w:after="0"/>
+        <w:ind w:left="720"/>
+        <w:jc w:val="both"/>
+        <w:rPr>
+          <w:rFonts w:ascii="Arial" w:hAnsi="Arial"/>
+        </w:rPr>
+      </w:pPr>
+    </w:p>
+    <w:p>
+      <w:pPr>
+        <w:spacing w:after="0"/>
+        <w:ind w:left="720"/>
+        <w:jc w:val="both"/>
+        <w:rPr>
+          <w:rFonts w:ascii="Arial" w:hAnsi="Arial"/>
+        </w:rPr>
+      </w:pPr>
+    </w:p>
+    <w:p>
+      <w:pPr>
+        <w:spacing w:after="0"/>
+        <w:ind w:left="720"/>
+        <w:jc w:val="both"/>
+        <w:rPr>
+          <w:rFonts w:ascii="Arial" w:hAnsi="Arial"/>
+        </w:rPr>
+      </w:pPr>
+    </w:p>
+    <w:p>
+      <w:pPr>
+        <w:spacing w:after="0"/>
+        <w:ind w:left="720"/>
+        <w:jc w:val="both"/>
+        <w:rPr>
+          <w:rFonts w:ascii="Arial" w:hAnsi="Arial"/>
+        </w:rPr>
+      </w:pPr>
+    </w:p>
+    <w:p>
+      <w:pPr>
+        <w:spacing w:after="0"/>
+        <w:ind w:left="720"/>
+        <w:jc w:val="both"/>
+        <w:rPr>
+          <w:rFonts w:ascii="Arial" w:hAnsi="Arial"/>
+        </w:rPr>
+      </w:pPr>
+    </w:p>
+    <w:p>
+      <w:pPr>
+        <w:spacing w:after="0"/>
+        <w:ind w:left="720"/>
+        <w:jc w:val="both"/>
+        <w:rPr>
+          <w:rFonts w:ascii="Arial" w:hAnsi="Arial"/>
+        </w:rPr>
+      </w:pPr>
+    </w:p>
+    <w:p>
+      <w:pPr>
+        <w:spacing w:after="0"/>
+        <w:ind w:left="720"/>
+        <w:jc w:val="both"/>
+        <w:rPr>
+          <w:rFonts w:ascii="Arial" w:hAnsi="Arial"/>
+        </w:rPr>
+      </w:pPr>
+    </w:p>
+    <w:p>
+      <w:pPr>
+        <w:spacing w:after="0"/>
+        <w:ind w:left="720"/>
+        <w:jc w:val="both"/>
+        <w:rPr>
+          <w:rFonts w:ascii="Arial" w:hAnsi="Arial"/>
+        </w:rPr>
+      </w:pPr>
+    </w:p>
+    <w:p>
+      <w:pPr>
+        <w:spacing w:after="0"/>
+        <w:ind w:left="720"/>
+        <w:jc w:val="both"/>
+        <w:rPr>
+          <w:rFonts w:ascii="Arial" w:hAnsi="Arial"/>
+        </w:rPr>
+      </w:pPr>
+    </w:p>
+    <w:p>
+      <w:pPr>
+        <w:spacing w:after="0"/>
+        <w:ind w:left="720"/>
+        <w:jc w:val="both"/>
+        <w:rPr>
+          <w:rFonts w:ascii="Arial" w:hAnsi="Arial"/>
+        </w:rPr>
+      </w:pPr>
+    </w:p>
+    <w:p>
+      <w:pPr>
+        <w:spacing w:after="0"/>
+        <w:ind w:left="720"/>
+        <w:jc w:val="both"/>
+        <w:rPr>
+          <w:rFonts w:ascii="Arial" w:hAnsi="Arial"/>
+        </w:rPr>
+      </w:pPr>
+    </w:p>
+    <w:p>
+      <w:pPr>
+        <w:spacing w:after="0"/>
+        <w:ind w:left="720"/>
+        <w:jc w:val="both"/>
+        <w:rPr>
+          <w:rFonts w:ascii="Arial" w:hAnsi="Arial"/>
+        </w:rPr>
+      </w:pPr>
+    </w:p>
+    <w:p>
+      <w:pPr>
+        <w:spacing w:after="0"/>
+        <w:ind w:left="720"/>
+        <w:jc w:val="both"/>
+        <w:rPr>
+          <w:rFonts w:ascii="Arial" w:hAnsi="Arial"/>
+        </w:rPr>
+      </w:pPr>
+    </w:p>
+    <w:p>
+      <w:pPr>
+        <w:spacing w:after="0"/>
+        <w:ind w:left="720"/>
+        <w:jc w:val="both"/>
+        <w:rPr>
+          <w:rFonts w:ascii="Arial" w:hAnsi="Arial"/>
+        </w:rPr>
+      </w:pPr>
+    </w:p>
+    <w:p>
+      <w:pPr>
+        <w:spacing w:after="0"/>
+        <w:ind w:left="720"/>
+        <w:jc w:val="both"/>
+        <w:rPr>
+          <w:rFonts w:ascii="Arial" w:hAnsi="Arial"/>
+        </w:rPr>
+      </w:pPr>
+    </w:p>
+    <w:p>
+      <w:pPr>
+        <w:spacing w:after="0"/>
+        <w:ind w:left="720"/>
+        <w:jc w:val="both"/>
+        <w:rPr>
+          <w:rFonts w:ascii="Arial" w:hAnsi="Arial"/>
+        </w:rPr>
+      </w:pPr>
+    </w:p>
+    <w:p>
+      <w:pPr>
+        <w:spacing w:after="0"/>
+        <w:ind w:left="720"/>
+        <w:jc w:val="both"/>
+        <w:rPr>
+          <w:rFonts w:ascii="Arial" w:hAnsi="Arial"/>
+        </w:rPr>
+      </w:pPr>
+    </w:p>
+    <w:p>
+      <w:pPr>
+        <w:spacing w:after="0"/>
+        <w:ind w:left="720"/>
+        <w:jc w:val="both"/>
+        <w:rPr>
+          <w:rFonts w:ascii="Arial" w:hAnsi="Arial"/>
+        </w:rPr>
+      </w:pPr>
+    </w:p>
+    <w:p>
+      <w:pPr>
+        <w:spacing w:after="0"/>
+        <w:ind w:left="720"/>
+        <w:jc w:val="both"/>
+        <w:rPr>
+          <w:rFonts w:ascii="Arial" w:hAnsi="Arial"/>
+        </w:rPr>
+      </w:pPr>
+    </w:p>
+    <w:p>
+      <w:pPr>
+        <w:spacing w:after="0"/>
+        <w:jc w:val="both"/>
+        <w:rPr>
+          <w:rFonts w:ascii="Arial" w:hAnsi="Arial"/>
+          <w:b/>
+          <w:bCs/>
+          <w:sz w:val="32"/>
+          <w:szCs w:val="32"/>
+        </w:rPr>
+      </w:pPr>
+      <w:r>
+        <w:rPr>
+          <w:rFonts w:ascii="Arial" w:hAnsi="Arial"/>
+          <w:b/>
+          <w:bCs/>
+          <w:sz w:val="32"/>
+          <w:szCs w:val="32"/>
+        </w:rPr>
+        <w:lastRenderedPageBreak/>
+        <w:t>2</w:t>
+      </w:r>
+      <w:r>
+        <w:rPr>
+          <w:rFonts w:ascii="Arial" w:hAnsi="Arial"/>
+          <w:b/>
+          <w:bCs/>
+          <w:sz w:val="32"/>
+          <w:szCs w:val="32"/>
+        </w:rPr>
+        <w:t>7</w:t>
+      </w:r>
+      <w:r>
+        <w:rPr>
+          <w:rFonts w:ascii="Arial" w:hAnsi="Arial"/>
+          <w:b/>
+          <w:bCs/>
+          <w:sz w:val="32"/>
+          <w:szCs w:val="32"/>
+        </w:rPr>
+        <w:t xml:space="preserve">. </w:t>
+      </w:r>
+      <w:r>
+        <w:rPr>
+          <w:rFonts w:ascii="Arial" w:hAnsi="Arial"/>
+          <w:b/>
+          <w:bCs/>
+          <w:sz w:val="32"/>
+          <w:szCs w:val="32"/>
+        </w:rPr>
+        <w:t>Założenia dokumentacaji użytkownika</w:t>
+      </w:r>
+    </w:p>
+    <w:p>
+      <w:pPr>
+        <w:spacing w:after="0"/>
+        <w:jc w:val="both"/>
+        <w:rPr>
+          <w:rFonts w:ascii="Arial" w:hAnsi="Arial"/>
+          <w:b/>
+          <w:bCs/>
+          <w:sz w:val="32"/>
+          <w:szCs w:val="32"/>
+        </w:rPr>
+      </w:pPr>
+    </w:p>
+    <w:p>
+      <w:pPr>
+        <w:jc w:val="both"/>
+        <w:rPr>
+          <w:rFonts w:ascii="Arial" w:hAnsi="Arial" w:cs="Arial"/>
+          <w:b/>
+          <w:bCs/>
+        </w:rPr>
+      </w:pPr>
+      <w:r>
+        <w:rPr>
+          <w:rFonts w:ascii="Arial" w:hAnsi="Arial" w:cs="Arial"/>
+          <w:b/>
+          <w:bCs/>
+        </w:rPr>
+        <w:t>1. Dla kogo jest dokumentacja użytkownika (dla dziecka, młodzieży, gracza, a może seniora)?</w:t>
+      </w:r>
+    </w:p>
+    <w:p>
+      <w:pPr>
+        <w:jc w:val="both"/>
+        <w:rPr>
+          <w:rFonts w:ascii="Arial" w:hAnsi="Arial" w:cs="Arial"/>
+        </w:rPr>
+      </w:pPr>
+      <w:r>
+        <w:rPr>
+          <w:rFonts w:ascii="Arial" w:hAnsi="Arial" w:cs="Arial"/>
+        </w:rPr>
+        <w:t>Dokumentacja jest dla każdego użytkownika, który potrzebuje aplikacji wspomagającej zarządzanie czasem wolnym, niezależnie od jego wieku.</w:t>
+      </w:r>
+    </w:p>
+    <w:p>
+      <w:pPr>
+        <w:jc w:val="both"/>
+        <w:rPr>
+          <w:rFonts w:ascii="Arial" w:hAnsi="Arial" w:cs="Arial"/>
+          <w:b/>
+          <w:bCs/>
+        </w:rPr>
+      </w:pPr>
+      <w:r>
+        <w:rPr>
+          <w:rFonts w:ascii="Arial" w:hAnsi="Arial" w:cs="Arial"/>
+          <w:b/>
+          <w:bCs/>
+        </w:rPr>
+        <w:t>2. Jaka będzie forma dokumentacji ogólna, fragmentaryczna, szczegółowa, kompleksowa? Proszę opisać i uzasadnić.</w:t>
+      </w:r>
+    </w:p>
+    <w:p>
+      <w:pPr>
+        <w:jc w:val="both"/>
+        <w:rPr>
+          <w:rFonts w:ascii="Arial" w:hAnsi="Arial" w:cs="Arial"/>
+        </w:rPr>
+      </w:pPr>
+      <w:r>
+        <w:rPr>
+          <w:rFonts w:ascii="Arial" w:hAnsi="Arial" w:cs="Arial"/>
+        </w:rPr>
+        <w:t>Forma dokumentacji to bedzie dokument PDF zawierający spis treści, oraz poszczególne rozdziały dotyczące funkcjonalności aplikacji. Każdy rozdział bedzie poświęcony szczegółowo określonej funkcjonalności, zawierając opis w formie tekstu, oraz zrzuty ekranu pokazujące obsługę danej funkcji. Taka forma jest według nas najbardziej przyjazna każdemu użytkownikowi.</w:t>
+      </w:r>
+    </w:p>
+    <w:p>
+      <w:pPr>
+        <w:jc w:val="both"/>
+        <w:rPr>
+          <w:rFonts w:ascii="Arial" w:hAnsi="Arial" w:cs="Arial"/>
+          <w:b/>
+          <w:bCs/>
+        </w:rPr>
+      </w:pPr>
+      <w:r>
+        <w:rPr>
+          <w:rFonts w:ascii="Arial" w:hAnsi="Arial" w:cs="Arial"/>
+          <w:b/>
+          <w:bCs/>
+        </w:rPr>
+        <w:t>3. Jaki zastosujecie język? Młodzieżowy, specjalny, ogólny?</w:t>
+      </w:r>
+    </w:p>
+    <w:p>
+      <w:pPr>
+        <w:jc w:val="both"/>
+        <w:rPr>
+          <w:rFonts w:ascii="Arial" w:hAnsi="Arial" w:cs="Arial"/>
+        </w:rPr>
+      </w:pPr>
+      <w:r>
+        <w:rPr>
+          <w:rFonts w:ascii="Arial" w:hAnsi="Arial" w:cs="Arial"/>
+        </w:rPr>
+        <w:t>Zastosujemy język ogólny, bez żadnych specjalistycznych zwrotów i określeń, tak aby każdy użytkownik, niezależnie od poziomu wykształcenia był w stanie zrozumieć opisywane zagadnienia.</w:t>
+      </w:r>
+    </w:p>
+    <w:p>
+      <w:pPr>
+        <w:jc w:val="both"/>
+        <w:rPr>
+          <w:rFonts w:ascii="Arial" w:hAnsi="Arial" w:cs="Arial"/>
+          <w:b/>
+          <w:bCs/>
+        </w:rPr>
+      </w:pPr>
+      <w:r>
+        <w:rPr>
+          <w:rFonts w:ascii="Arial" w:hAnsi="Arial" w:cs="Arial"/>
+          <w:b/>
+          <w:bCs/>
+        </w:rPr>
+        <w:t>4. Jaka forma dokumentacji? (komiks, audiobook, tutorial video, historyjka),</w:t>
+      </w:r>
+    </w:p>
+    <w:p>
+      <w:pPr>
+        <w:jc w:val="both"/>
+        <w:rPr>
+          <w:rFonts w:ascii="Arial" w:hAnsi="Arial" w:cs="Arial"/>
+        </w:rPr>
+      </w:pPr>
+      <w:r>
+        <w:rPr>
+          <w:rFonts w:ascii="Arial" w:hAnsi="Arial" w:cs="Arial"/>
+        </w:rPr>
+        <w:t>Tak jak zostało to opisane w punkcie drugim, będzie to forma dokumentu PDF z rozdziałami (na podobieństwo instrukcji papierowych).</w:t>
+      </w:r>
+    </w:p>
+    <w:p>
+      <w:pPr>
+        <w:jc w:val="both"/>
+        <w:rPr>
+          <w:rFonts w:ascii="Arial" w:hAnsi="Arial" w:cs="Arial"/>
+          <w:b/>
+          <w:bCs/>
+        </w:rPr>
+      </w:pPr>
+      <w:r>
+        <w:rPr>
+          <w:rFonts w:ascii="Arial" w:hAnsi="Arial" w:cs="Arial"/>
+          <w:b/>
+          <w:bCs/>
+        </w:rPr>
+        <w:t>5. Sposoby wdrażania dokumentacji (załącznik do aplikacji, dodatkowa ulotka, adres www, …)</w:t>
+      </w:r>
+    </w:p>
+    <w:p>
+      <w:pPr>
+        <w:jc w:val="both"/>
+        <w:rPr>
+          <w:rFonts w:ascii="Arial" w:hAnsi="Arial" w:cs="Arial"/>
+        </w:rPr>
+      </w:pPr>
+      <w:r>
+        <w:rPr>
+          <w:rFonts w:ascii="Arial" w:hAnsi="Arial" w:cs="Arial"/>
+        </w:rPr>
+        <w:t>Dokumentacja będzie dołączana do aplikacji instalowanej na urządzeniu mobilnym, ewentualnie w aplikacji będzie znajdować się odnośnik do miejsca, z której ową dokumentację można pobrać.</w:t>
+      </w:r>
+    </w:p>
+    <w:p>
+      <w:pPr>
+        <w:jc w:val="both"/>
+        <w:rPr>
+          <w:rFonts w:ascii="Arial" w:hAnsi="Arial" w:cs="Arial"/>
+          <w:b/>
+          <w:bCs/>
+        </w:rPr>
+      </w:pPr>
+      <w:r>
+        <w:rPr>
+          <w:rFonts w:ascii="Arial" w:hAnsi="Arial" w:cs="Arial"/>
+          <w:b/>
+          <w:bCs/>
+        </w:rPr>
+        <w:t>6. Kto z zespołu przygotuje dokumentacje?</w:t>
+      </w:r>
+    </w:p>
+    <w:p>
+      <w:pPr>
+        <w:jc w:val="both"/>
+        <w:rPr>
+          <w:rFonts w:ascii="Arial" w:hAnsi="Arial" w:cs="Arial"/>
+        </w:rPr>
+      </w:pPr>
+      <w:r>
+        <w:rPr>
+          <w:rFonts w:ascii="Arial" w:hAnsi="Arial" w:cs="Arial"/>
+        </w:rPr>
+        <w:t>Lider zespołu zadecyduje na etapie tworzenia dokumentacji</w:t>
+      </w:r>
+    </w:p>
+    <w:p>
+      <w:pPr>
+        <w:jc w:val="both"/>
+        <w:rPr>
+          <w:rFonts w:ascii="Arial" w:hAnsi="Arial" w:cs="Arial"/>
+          <w:b/>
+          <w:bCs/>
+        </w:rPr>
+      </w:pPr>
+      <w:r>
+        <w:rPr>
+          <w:rFonts w:ascii="Arial" w:hAnsi="Arial" w:cs="Arial"/>
+          <w:b/>
+          <w:bCs/>
+        </w:rPr>
+        <w:t>7. Jakie założenia czasowe – np. 50h roboczych, max.</w:t>
+      </w:r>
+    </w:p>
+    <w:p>
+      <w:pPr>
+        <w:jc w:val="both"/>
+        <w:rPr>
+          <w:rFonts w:ascii="Arial" w:hAnsi="Arial" w:cs="Arial"/>
+        </w:rPr>
+      </w:pPr>
+      <w:r>
+        <w:rPr>
+          <w:rFonts w:ascii="Arial" w:hAnsi="Arial" w:cs="Arial"/>
+        </w:rPr>
+        <w:t>Około 40 godzin roboczych.</w:t>
+      </w:r>
+    </w:p>
+    <w:p>
+      <w:pPr>
+        <w:jc w:val="both"/>
+        <w:rPr>
+          <w:rFonts w:ascii="Arial" w:hAnsi="Arial" w:cs="Arial"/>
+          <w:b/>
+          <w:bCs/>
+        </w:rPr>
+      </w:pPr>
+      <w:r>
+        <w:rPr>
+          <w:rFonts w:ascii="Arial" w:hAnsi="Arial" w:cs="Arial"/>
+          <w:b/>
+          <w:bCs/>
+        </w:rPr>
+        <w:t xml:space="preserve">8. </w:t>
+      </w:r>
+      <w:r>
+        <w:rPr>
+          <w:rFonts w:ascii="Arial" w:hAnsi="Arial" w:cs="Arial"/>
+          <w:b/>
+          <w:bCs/>
+        </w:rPr>
+        <w:t>Na jakim poziomie będzie szkolony użytkownik? Czy należy takie szkolenie przeprowadzić?</w:t>
+      </w:r>
+    </w:p>
+    <w:p>
+      <w:pPr>
+        <w:jc w:val="both"/>
+        <w:rPr>
+          <w:rFonts w:ascii="Arial" w:hAnsi="Arial" w:cs="Arial"/>
+        </w:rPr>
+      </w:pPr>
+      <w:r>
+        <w:rPr>
+          <w:rFonts w:ascii="Arial" w:hAnsi="Arial" w:cs="Arial"/>
+        </w:rPr>
+        <w:t xml:space="preserve">Użytkownik zostanie zapoznany z każdą funkcjonalnością w szczegółowej formie, tak, aby nie miał wątpliwości jakie możliwości posiada aplikacja. </w:t>
+      </w:r>
+    </w:p>
+    <w:p>
+      <w:pPr>
+        <w:spacing w:after="0"/>
+        <w:jc w:val="both"/>
+        <w:rPr>
+          <w:rFonts w:ascii="Arial" w:hAnsi="Arial"/>
+          <w:b/>
+          <w:bCs/>
+          <w:sz w:val="32"/>
+          <w:szCs w:val="32"/>
+        </w:rPr>
+      </w:pPr>
+    </w:p>
+    <w:p>
+      <w:pPr>
+        <w:spacing w:after="0"/>
+        <w:ind w:left="720"/>
+        <w:jc w:val="both"/>
+        <w:rPr>
+          <w:rFonts w:ascii="Arial" w:hAnsi="Arial"/>
+        </w:rPr>
+      </w:pPr>
+    </w:p>
+    <w:p>
+      <w:pPr>
+        <w:spacing w:after="0"/>
+        <w:ind w:left="720"/>
+        <w:jc w:val="both"/>
+        <w:rPr>
+          <w:rFonts w:ascii="Arial" w:hAnsi="Arial"/>
+        </w:rPr>
+      </w:pPr>
+    </w:p>
     <w:sectPr>
       <w:pgSz w:w="11906" w:h="16838"/>
       <w:pgMar w:top="1417" w:right="1417" w:bottom="1417" w:left="1417" w:header="0" w:footer="0" w:gutter="0"/>
@@ -19910,8 +20504,8 @@
 </file>
 
 <file path=word/endnotes.xml><?xml version="1.0" encoding="utf-8"?>
-<w:endnotes xmlns:ve="http://schemas.openxmlformats.org/markup-compatibility/2006" xmlns:o="urn:schemas-microsoft-com:office:office" xmlns:r="http://schemas.openxmlformats.org/officeDocument/2006/relationships" xmlns:m="http://schemas.openxmlformats.org/officeDocument/2006/math" xmlns:v="urn:schemas-microsoft-com:vml" xmlns:wp="http://schemas.openxmlformats.org/drawingml/2006/wordprocessingDrawing" xmlns:w10="urn:schemas-microsoft-com:office:word" xmlns:w="http://schemas.openxmlformats.org/wordprocessingml/2006/main" xmlns:wne="http://schemas.microsoft.com/office/word/2006/wordml">
-  <w:endnote w:type="separator" w:id="0">
+<w:endnotes xmlns:wpc="http://schemas.microsoft.com/office/word/2010/wordprocessingCanvas" xmlns:cx="http://schemas.microsoft.com/office/drawing/2014/chartex" xmlns:cx1="http://schemas.microsoft.com/office/drawing/2015/9/8/chartex" xmlns:cx2="http://schemas.microsoft.com/office/drawing/2015/10/21/chartex" xmlns:cx3="http://schemas.microsoft.com/office/drawing/2016/5/9/chartex" xmlns:cx4="http://schemas.microsoft.com/office/drawing/2016/5/10/chartex" xmlns:cx5="http://schemas.microsoft.com/office/drawing/2016/5/11/chartex" xmlns:cx6="http://schemas.microsoft.com/office/drawing/2016/5/12/chartex" xmlns:cx7="http://schemas.microsoft.com/office/drawing/2016/5/13/chartex" xmlns:cx8="http://schemas.microsoft.com/office/drawing/2016/5/14/chartex" xmlns:mc="http://schemas.openxmlformats.org/markup-compatibility/2006" xmlns:aink="http://schemas.microsoft.com/office/drawing/2016/ink" xmlns:am3d="http://schemas.microsoft.com/office/drawing/2017/model3d" xmlns:o="urn:schemas-microsoft-com:office:office" xmlns:r="http://schemas.openxmlformats.org/officeDocument/2006/relationships" xmlns:m="http://schemas.openxmlformats.org/officeDocument/2006/math" xmlns:v="urn:schemas-microsoft-com:vml" xmlns:wp14="http://schemas.microsoft.com/office/word/2010/wordprocessingDrawing" xmlns:wp="http://schemas.openxmlformats.org/drawingml/2006/wordprocessingDrawing" xmlns:w10="urn:schemas-microsoft-com:office:word" xmlns:w="http://schemas.openxmlformats.org/wordprocessingml/2006/main" xmlns:w14="http://schemas.microsoft.com/office/word/2010/wordml" xmlns:w15="http://schemas.microsoft.com/office/word/2012/wordml" xmlns:w16cid="http://schemas.microsoft.com/office/word/2016/wordml/cid" xmlns:w16se="http://schemas.microsoft.com/office/word/2015/wordml/symex" xmlns:wpg="http://schemas.microsoft.com/office/word/2010/wordprocessingGroup" xmlns:wpi="http://schemas.microsoft.com/office/word/2010/wordprocessingInk" xmlns:wne="http://schemas.microsoft.com/office/word/2006/wordml" xmlns:wps="http://schemas.microsoft.com/office/word/2010/wordprocessingShape" mc:Ignorable="w14 w15 w16se w16cid wp14">
+  <w:endnote w:type="separator" w:id="-1">
     <w:p>
       <w:pPr>
         <w:spacing w:after="0" w:line="240" w:lineRule="auto"/>
@@ -19921,7 +20515,7 @@
       </w:r>
     </w:p>
   </w:endnote>
-  <w:endnote w:type="continuationSeparator" w:id="1">
+  <w:endnote w:type="continuationSeparator" w:id="0">
     <w:p>
       <w:pPr>
         <w:spacing w:after="0" w:line="240" w:lineRule="auto"/>
@@ -19935,8 +20529,8 @@
 </file>
 
 <file path=word/footnotes.xml><?xml version="1.0" encoding="utf-8"?>
-<w:footnotes xmlns:ve="http://schemas.openxmlformats.org/markup-compatibility/2006" xmlns:o="urn:schemas-microsoft-com:office:office" xmlns:r="http://schemas.openxmlformats.org/officeDocument/2006/relationships" xmlns:m="http://schemas.openxmlformats.org/officeDocument/2006/math" xmlns:v="urn:schemas-microsoft-com:vml" xmlns:wp="http://schemas.openxmlformats.org/drawingml/2006/wordprocessingDrawing" xmlns:w10="urn:schemas-microsoft-com:office:word" xmlns:w="http://schemas.openxmlformats.org/wordprocessingml/2006/main" xmlns:wne="http://schemas.microsoft.com/office/word/2006/wordml">
-  <w:footnote w:type="separator" w:id="0">
+<w:footnotes xmlns:wpc="http://schemas.microsoft.com/office/word/2010/wordprocessingCanvas" xmlns:cx="http://schemas.microsoft.com/office/drawing/2014/chartex" xmlns:cx1="http://schemas.microsoft.com/office/drawing/2015/9/8/chartex" xmlns:cx2="http://schemas.microsoft.com/office/drawing/2015/10/21/chartex" xmlns:cx3="http://schemas.microsoft.com/office/drawing/2016/5/9/chartex" xmlns:cx4="http://schemas.microsoft.com/office/drawing/2016/5/10/chartex" xmlns:cx5="http://schemas.microsoft.com/office/drawing/2016/5/11/chartex" xmlns:cx6="http://schemas.microsoft.com/office/drawing/2016/5/12/chartex" xmlns:cx7="http://schemas.microsoft.com/office/drawing/2016/5/13/chartex" xmlns:cx8="http://schemas.microsoft.com/office/drawing/2016/5/14/chartex" xmlns:mc="http://schemas.openxmlformats.org/markup-compatibility/2006" xmlns:aink="http://schemas.microsoft.com/office/drawing/2016/ink" xmlns:am3d="http://schemas.microsoft.com/office/drawing/2017/model3d" xmlns:o="urn:schemas-microsoft-com:office:office" xmlns:r="http://schemas.openxmlformats.org/officeDocument/2006/relationships" xmlns:m="http://schemas.openxmlformats.org/officeDocument/2006/math" xmlns:v="urn:schemas-microsoft-com:vml" xmlns:wp14="http://schemas.microsoft.com/office/word/2010/wordprocessingDrawing" xmlns:wp="http://schemas.openxmlformats.org/drawingml/2006/wordprocessingDrawing" xmlns:w10="urn:schemas-microsoft-com:office:word" xmlns:w="http://schemas.openxmlformats.org/wordprocessingml/2006/main" xmlns:w14="http://schemas.microsoft.com/office/word/2010/wordml" xmlns:w15="http://schemas.microsoft.com/office/word/2012/wordml" xmlns:w16cid="http://schemas.microsoft.com/office/word/2016/wordml/cid" xmlns:w16se="http://schemas.microsoft.com/office/word/2015/wordml/symex" xmlns:wpg="http://schemas.microsoft.com/office/word/2010/wordprocessingGroup" xmlns:wpi="http://schemas.microsoft.com/office/word/2010/wordprocessingInk" xmlns:wne="http://schemas.microsoft.com/office/word/2006/wordml" xmlns:wps="http://schemas.microsoft.com/office/word/2010/wordprocessingShape" mc:Ignorable="w14 w15 w16se w16cid wp14">
+  <w:footnote w:type="separator" w:id="-1">
     <w:p>
       <w:pPr>
         <w:spacing w:after="0" w:line="240" w:lineRule="auto"/>
@@ -19946,7 +20540,7 @@
       </w:r>
     </w:p>
   </w:footnote>
-  <w:footnote w:type="continuationSeparator" w:id="1">
+  <w:footnote w:type="continuationSeparator" w:id="0">
     <w:p>
       <w:pPr>
         <w:spacing w:after="0" w:line="240" w:lineRule="auto"/>
@@ -19960,8 +20554,8 @@
 </file>
 
 <file path=word/numbering.xml><?xml version="1.0" encoding="utf-8"?>
-<w:numbering xmlns:ve="http://schemas.openxmlformats.org/markup-compatibility/2006" xmlns:o="urn:schemas-microsoft-com:office:office" xmlns:r="http://schemas.openxmlformats.org/officeDocument/2006/relationships" xmlns:m="http://schemas.openxmlformats.org/officeDocument/2006/math" xmlns:v="urn:schemas-microsoft-com:vml" xmlns:wp="http://schemas.openxmlformats.org/drawingml/2006/wordprocessingDrawing" xmlns:w10="urn:schemas-microsoft-com:office:word" xmlns:w="http://schemas.openxmlformats.org/wordprocessingml/2006/main" xmlns:wne="http://schemas.microsoft.com/office/word/2006/wordml">
-  <w:abstractNum w:abstractNumId="0">
+<w:numbering xmlns:wpc="http://schemas.microsoft.com/office/word/2010/wordprocessingCanvas" xmlns:cx="http://schemas.microsoft.com/office/drawing/2014/chartex" xmlns:cx1="http://schemas.microsoft.com/office/drawing/2015/9/8/chartex" xmlns:cx2="http://schemas.microsoft.com/office/drawing/2015/10/21/chartex" xmlns:cx3="http://schemas.microsoft.com/office/drawing/2016/5/9/chartex" xmlns:cx4="http://schemas.microsoft.com/office/drawing/2016/5/10/chartex" xmlns:cx5="http://schemas.microsoft.com/office/drawing/2016/5/11/chartex" xmlns:cx6="http://schemas.microsoft.com/office/drawing/2016/5/12/chartex" xmlns:cx7="http://schemas.microsoft.com/office/drawing/2016/5/13/chartex" xmlns:cx8="http://schemas.microsoft.com/office/drawing/2016/5/14/chartex" xmlns:mc="http://schemas.openxmlformats.org/markup-compatibility/2006" xmlns:aink="http://schemas.microsoft.com/office/drawing/2016/ink" xmlns:am3d="http://schemas.microsoft.com/office/drawing/2017/model3d" xmlns:o="urn:schemas-microsoft-com:office:office" xmlns:r="http://schemas.openxmlformats.org/officeDocument/2006/relationships" xmlns:m="http://schemas.openxmlformats.org/officeDocument/2006/math" xmlns:v="urn:schemas-microsoft-com:vml" xmlns:wp14="http://schemas.microsoft.com/office/word/2010/wordprocessingDrawing" xmlns:wp="http://schemas.openxmlformats.org/drawingml/2006/wordprocessingDrawing" xmlns:w10="urn:schemas-microsoft-com:office:word" xmlns:w="http://schemas.openxmlformats.org/wordprocessingml/2006/main" xmlns:w14="http://schemas.microsoft.com/office/word/2010/wordml" xmlns:w15="http://schemas.microsoft.com/office/word/2012/wordml" xmlns:w16cid="http://schemas.microsoft.com/office/word/2016/wordml/cid" xmlns:w16se="http://schemas.microsoft.com/office/word/2015/wordml/symex" xmlns:wpg="http://schemas.microsoft.com/office/word/2010/wordprocessingGroup" xmlns:wpi="http://schemas.microsoft.com/office/word/2010/wordprocessingInk" xmlns:wne="http://schemas.microsoft.com/office/word/2006/wordml" xmlns:wps="http://schemas.microsoft.com/office/word/2010/wordprocessingShape" mc:Ignorable="w14 w15 w16se w16cid wp14">
+  <w:abstractNum w:abstractNumId="0" w15:restartNumberingAfterBreak="0">
     <w:nsid w:val="033B1314"/>
     <w:multiLevelType w:val="multilevel"/>
     <w:tmpl w:val="339681C8"/>
@@ -20074,7 +20668,7 @@
       </w:pPr>
     </w:lvl>
   </w:abstractNum>
-  <w:abstractNum w:abstractNumId="1">
+  <w:abstractNum w:abstractNumId="1" w15:restartNumberingAfterBreak="0">
     <w:nsid w:val="06B619B8"/>
     <w:multiLevelType w:val="multilevel"/>
     <w:tmpl w:val="A52871E0"/>
@@ -20187,7 +20781,7 @@
       </w:pPr>
     </w:lvl>
   </w:abstractNum>
-  <w:abstractNum w:abstractNumId="2">
+  <w:abstractNum w:abstractNumId="2" w15:restartNumberingAfterBreak="0">
     <w:nsid w:val="1D3F2E8D"/>
     <w:multiLevelType w:val="multilevel"/>
     <w:tmpl w:val="2630682A"/>
@@ -20300,7 +20894,7 @@
       </w:pPr>
     </w:lvl>
   </w:abstractNum>
-  <w:abstractNum w:abstractNumId="3">
+  <w:abstractNum w:abstractNumId="3" w15:restartNumberingAfterBreak="0">
     <w:nsid w:val="2F016AE4"/>
     <w:multiLevelType w:val="multilevel"/>
     <w:tmpl w:val="F53CADF4"/>
@@ -20413,7 +21007,7 @@
       </w:pPr>
     </w:lvl>
   </w:abstractNum>
-  <w:abstractNum w:abstractNumId="4">
+  <w:abstractNum w:abstractNumId="4" w15:restartNumberingAfterBreak="0">
     <w:nsid w:val="3E0C0639"/>
     <w:multiLevelType w:val="multilevel"/>
     <w:tmpl w:val="D8107D46"/>
@@ -20526,7 +21120,7 @@
       </w:pPr>
     </w:lvl>
   </w:abstractNum>
-  <w:abstractNum w:abstractNumId="5">
+  <w:abstractNum w:abstractNumId="5" w15:restartNumberingAfterBreak="0">
     <w:nsid w:val="44441451"/>
     <w:multiLevelType w:val="multilevel"/>
     <w:tmpl w:val="2D7EA58A"/>
@@ -20621,7 +21215,7 @@
       </w:pPr>
     </w:lvl>
   </w:abstractNum>
-  <w:abstractNum w:abstractNumId="6">
+  <w:abstractNum w:abstractNumId="6" w15:restartNumberingAfterBreak="0">
     <w:nsid w:val="6A36699F"/>
     <w:multiLevelType w:val="multilevel"/>
     <w:tmpl w:val="A1E8A8D4"/>
@@ -20759,7 +21353,7 @@
 </file>
 
 <file path=word/styles.xml><?xml version="1.0" encoding="utf-8"?>
-<w:styles xmlns:r="http://schemas.openxmlformats.org/officeDocument/2006/relationships" xmlns:w="http://schemas.openxmlformats.org/wordprocessingml/2006/main">
+<w:styles xmlns:mc="http://schemas.openxmlformats.org/markup-compatibility/2006" xmlns:r="http://schemas.openxmlformats.org/officeDocument/2006/relationships" xmlns:w="http://schemas.openxmlformats.org/wordprocessingml/2006/main" xmlns:w14="http://schemas.microsoft.com/office/word/2010/wordml" xmlns:w15="http://schemas.microsoft.com/office/word/2012/wordml" xmlns:w16cid="http://schemas.microsoft.com/office/word/2016/wordml/cid" xmlns:w16se="http://schemas.microsoft.com/office/word/2015/wordml/symex" mc:Ignorable="w14 w15 w16se w16cid">
   <w:docDefaults>
     <w:rPrDefault>
       <w:rPr>
@@ -20770,146 +21364,385 @@
     </w:rPrDefault>
     <w:pPrDefault/>
   </w:docDefaults>
-  <w:latentStyles w:defLockedState="0" w:defUIPriority="99" w:defSemiHidden="1" w:defUnhideWhenUsed="1" w:defQFormat="0" w:count="267">
-    <w:lsdException w:name="Normal" w:semiHidden="0" w:uiPriority="0" w:unhideWhenUsed="0" w:qFormat="1"/>
-    <w:lsdException w:name="heading 1" w:semiHidden="0" w:uiPriority="9" w:unhideWhenUsed="0" w:qFormat="1"/>
-    <w:lsdException w:name="heading 2" w:uiPriority="9" w:qFormat="1"/>
-    <w:lsdException w:name="heading 3" w:uiPriority="9" w:qFormat="1"/>
-    <w:lsdException w:name="heading 4" w:uiPriority="9" w:qFormat="1"/>
-    <w:lsdException w:name="heading 5" w:uiPriority="9" w:qFormat="1"/>
-    <w:lsdException w:name="heading 6" w:uiPriority="9" w:qFormat="1"/>
-    <w:lsdException w:name="heading 7" w:uiPriority="9" w:qFormat="1"/>
-    <w:lsdException w:name="heading 8" w:uiPriority="9" w:qFormat="1"/>
-    <w:lsdException w:name="heading 9" w:uiPriority="9" w:qFormat="1"/>
-    <w:lsdException w:name="toc 1" w:uiPriority="39"/>
-    <w:lsdException w:name="toc 2" w:uiPriority="39"/>
-    <w:lsdException w:name="toc 3" w:uiPriority="39"/>
-    <w:lsdException w:name="toc 4" w:uiPriority="39"/>
-    <w:lsdException w:name="toc 5" w:uiPriority="39"/>
-    <w:lsdException w:name="toc 6" w:uiPriority="39"/>
-    <w:lsdException w:name="toc 7" w:uiPriority="39"/>
-    <w:lsdException w:name="toc 8" w:uiPriority="39"/>
-    <w:lsdException w:name="toc 9" w:uiPriority="39"/>
-    <w:lsdException w:name="caption" w:uiPriority="35" w:qFormat="1"/>
-    <w:lsdException w:name="Title" w:semiHidden="0" w:uiPriority="10" w:unhideWhenUsed="0" w:qFormat="1"/>
-    <w:lsdException w:name="Default Paragraph Font" w:uiPriority="1"/>
-    <w:lsdException w:name="Subtitle" w:semiHidden="0" w:uiPriority="11" w:unhideWhenUsed="0" w:qFormat="1"/>
-    <w:lsdException w:name="Strong" w:semiHidden="0" w:uiPriority="22" w:unhideWhenUsed="0" w:qFormat="1"/>
-    <w:lsdException w:name="Emphasis" w:semiHidden="0" w:uiPriority="20" w:unhideWhenUsed="0" w:qFormat="1"/>
-    <w:lsdException w:name="Table Grid" w:semiHidden="0" w:uiPriority="39" w:unhideWhenUsed="0"/>
-    <w:lsdException w:name="Placeholder Text" w:unhideWhenUsed="0"/>
-    <w:lsdException w:name="No Spacing" w:semiHidden="0" w:uiPriority="1" w:unhideWhenUsed="0" w:qFormat="1"/>
-    <w:lsdException w:name="Light Shading" w:semiHidden="0" w:uiPriority="60" w:unhideWhenUsed="0"/>
-    <w:lsdException w:name="Light List" w:semiHidden="0" w:uiPriority="61" w:unhideWhenUsed="0"/>
-    <w:lsdException w:name="Light Grid" w:semiHidden="0" w:uiPriority="62" w:unhideWhenUsed="0"/>
-    <w:lsdException w:name="Medium Shading 1" w:semiHidden="0" w:uiPriority="63" w:unhideWhenUsed="0"/>
-    <w:lsdException w:name="Medium Shading 2" w:semiHidden="0" w:uiPriority="64" w:unhideWhenUsed="0"/>
-    <w:lsdException w:name="Medium List 1" w:semiHidden="0" w:uiPriority="65" w:unhideWhenUsed="0"/>
-    <w:lsdException w:name="Medium List 2" w:semiHidden="0" w:uiPriority="66" w:unhideWhenUsed="0"/>
-    <w:lsdException w:name="Medium Grid 1" w:semiHidden="0" w:uiPriority="67" w:unhideWhenUsed="0"/>
-    <w:lsdException w:name="Medium Grid 2" w:semiHidden="0" w:uiPriority="68" w:unhideWhenUsed="0"/>
-    <w:lsdException w:name="Medium Grid 3" w:semiHidden="0" w:uiPriority="69" w:unhideWhenUsed="0"/>
-    <w:lsdException w:name="Dark List" w:semiHidden="0" w:uiPriority="70" w:unhideWhenUsed="0"/>
-    <w:lsdException w:name="Colorful Shading" w:semiHidden="0" w:uiPriority="71" w:unhideWhenUsed="0"/>
-    <w:lsdException w:name="Colorful List" w:semiHidden="0" w:uiPriority="72" w:unhideWhenUsed="0"/>
-    <w:lsdException w:name="Colorful Grid" w:semiHidden="0" w:uiPriority="73" w:unhideWhenUsed="0"/>
-    <w:lsdException w:name="Light Shading Accent 1" w:semiHidden="0" w:uiPriority="60" w:unhideWhenUsed="0"/>
-    <w:lsdException w:name="Light List Accent 1" w:semiHidden="0" w:uiPriority="61" w:unhideWhenUsed="0"/>
-    <w:lsdException w:name="Light Grid Accent 1" w:semiHidden="0" w:uiPriority="62" w:unhideWhenUsed="0"/>
-    <w:lsdException w:name="Medium Shading 1 Accent 1" w:semiHidden="0" w:uiPriority="63" w:unhideWhenUsed="0"/>
-    <w:lsdException w:name="Medium Shading 2 Accent 1" w:semiHidden="0" w:uiPriority="64" w:unhideWhenUsed="0"/>
-    <w:lsdException w:name="Medium List 1 Accent 1" w:semiHidden="0" w:uiPriority="65" w:unhideWhenUsed="0"/>
-    <w:lsdException w:name="Revision" w:unhideWhenUsed="0"/>
-    <w:lsdException w:name="List Paragraph" w:semiHidden="0" w:uiPriority="34" w:unhideWhenUsed="0" w:qFormat="1"/>
-    <w:lsdException w:name="Quote" w:semiHidden="0" w:uiPriority="29" w:unhideWhenUsed="0" w:qFormat="1"/>
-    <w:lsdException w:name="Intense Quote" w:semiHidden="0" w:uiPriority="30" w:unhideWhenUsed="0" w:qFormat="1"/>
-    <w:lsdException w:name="Medium List 2 Accent 1" w:semiHidden="0" w:uiPriority="66" w:unhideWhenUsed="0"/>
-    <w:lsdException w:name="Medium Grid 1 Accent 1" w:semiHidden="0" w:uiPriority="67" w:unhideWhenUsed="0"/>
-    <w:lsdException w:name="Medium Grid 2 Accent 1" w:semiHidden="0" w:uiPriority="68" w:unhideWhenUsed="0"/>
-    <w:lsdException w:name="Medium Grid 3 Accent 1" w:semiHidden="0" w:uiPriority="69" w:unhideWhenUsed="0"/>
-    <w:lsdException w:name="Dark List Accent 1" w:semiHidden="0" w:uiPriority="70" w:unhideWhenUsed="0"/>
-    <w:lsdException w:name="Colorful Shading Accent 1" w:semiHidden="0" w:uiPriority="71" w:unhideWhenUsed="0"/>
-    <w:lsdException w:name="Colorful List Accent 1" w:semiHidden="0" w:uiPriority="72" w:unhideWhenUsed="0"/>
-    <w:lsdException w:name="Colorful Grid Accent 1" w:semiHidden="0" w:uiPriority="73" w:unhideWhenUsed="0"/>
-    <w:lsdException w:name="Light Shading Accent 2" w:semiHidden="0" w:uiPriority="60" w:unhideWhenUsed="0"/>
-    <w:lsdException w:name="Light List Accent 2" w:semiHidden="0" w:uiPriority="61" w:unhideWhenUsed="0"/>
-    <w:lsdException w:name="Light Grid Accent 2" w:semiHidden="0" w:uiPriority="62" w:unhideWhenUsed="0"/>
-    <w:lsdException w:name="Medium Shading 1 Accent 2" w:semiHidden="0" w:uiPriority="63" w:unhideWhenUsed="0"/>
-    <w:lsdException w:name="Medium Shading 2 Accent 2" w:semiHidden="0" w:uiPriority="64" w:unhideWhenUsed="0"/>
-    <w:lsdException w:name="Medium List 1 Accent 2" w:semiHidden="0" w:uiPriority="65" w:unhideWhenUsed="0"/>
-    <w:lsdException w:name="Medium List 2 Accent 2" w:semiHidden="0" w:uiPriority="66" w:unhideWhenUsed="0"/>
-    <w:lsdException w:name="Medium Grid 1 Accent 2" w:semiHidden="0" w:uiPriority="67" w:unhideWhenUsed="0"/>
-    <w:lsdException w:name="Medium Grid 2 Accent 2" w:semiHidden="0" w:uiPriority="68" w:unhideWhenUsed="0"/>
-    <w:lsdException w:name="Medium Grid 3 Accent 2" w:semiHidden="0" w:uiPriority="69" w:unhideWhenUsed="0"/>
-    <w:lsdException w:name="Dark List Accent 2" w:semiHidden="0" w:uiPriority="70" w:unhideWhenUsed="0"/>
-    <w:lsdException w:name="Colorful Shading Accent 2" w:semiHidden="0" w:uiPriority="71" w:unhideWhenUsed="0"/>
-    <w:lsdException w:name="Colorful List Accent 2" w:semiHidden="0" w:uiPriority="72" w:unhideWhenUsed="0"/>
-    <w:lsdException w:name="Colorful Grid Accent 2" w:semiHidden="0" w:uiPriority="73" w:unhideWhenUsed="0"/>
-    <w:lsdException w:name="Light Shading Accent 3" w:semiHidden="0" w:uiPriority="60" w:unhideWhenUsed="0"/>
-    <w:lsdException w:name="Light List Accent 3" w:semiHidden="0" w:uiPriority="61" w:unhideWhenUsed="0"/>
-    <w:lsdException w:name="Light Grid Accent 3" w:semiHidden="0" w:uiPriority="62" w:unhideWhenUsed="0"/>
-    <w:lsdException w:name="Medium Shading 1 Accent 3" w:semiHidden="0" w:uiPriority="63" w:unhideWhenUsed="0"/>
-    <w:lsdException w:name="Medium Shading 2 Accent 3" w:semiHidden="0" w:uiPriority="64" w:unhideWhenUsed="0"/>
-    <w:lsdException w:name="Medium List 1 Accent 3" w:semiHidden="0" w:uiPriority="65" w:unhideWhenUsed="0"/>
-    <w:lsdException w:name="Medium List 2 Accent 3" w:semiHidden="0" w:uiPriority="66" w:unhideWhenUsed="0"/>
-    <w:lsdException w:name="Medium Grid 1 Accent 3" w:semiHidden="0" w:uiPriority="67" w:unhideWhenUsed="0"/>
-    <w:lsdException w:name="Medium Grid 2 Accent 3" w:semiHidden="0" w:uiPriority="68" w:unhideWhenUsed="0"/>
-    <w:lsdException w:name="Medium Grid 3 Accent 3" w:semiHidden="0" w:uiPriority="69" w:unhideWhenUsed="0"/>
-    <w:lsdException w:name="Dark List Accent 3" w:semiHidden="0" w:uiPriority="70" w:unhideWhenUsed="0"/>
-    <w:lsdException w:name="Colorful Shading Accent 3" w:semiHidden="0" w:uiPriority="71" w:unhideWhenUsed="0"/>
-    <w:lsdException w:name="Colorful List Accent 3" w:semiHidden="0" w:uiPriority="72" w:unhideWhenUsed="0"/>
-    <w:lsdException w:name="Colorful Grid Accent 3" w:semiHidden="0" w:uiPriority="73" w:unhideWhenUsed="0"/>
-    <w:lsdException w:name="Light Shading Accent 4" w:semiHidden="0" w:uiPriority="60" w:unhideWhenUsed="0"/>
-    <w:lsdException w:name="Light List Accent 4" w:semiHidden="0" w:uiPriority="61" w:unhideWhenUsed="0"/>
-    <w:lsdException w:name="Light Grid Accent 4" w:semiHidden="0" w:uiPriority="62" w:unhideWhenUsed="0"/>
-    <w:lsdException w:name="Medium Shading 1 Accent 4" w:semiHidden="0" w:uiPriority="63" w:unhideWhenUsed="0"/>
-    <w:lsdException w:name="Medium Shading 2 Accent 4" w:semiHidden="0" w:uiPriority="64" w:unhideWhenUsed="0"/>
-    <w:lsdException w:name="Medium List 1 Accent 4" w:semiHidden="0" w:uiPriority="65" w:unhideWhenUsed="0"/>
-    <w:lsdException w:name="Medium List 2 Accent 4" w:semiHidden="0" w:uiPriority="66" w:unhideWhenUsed="0"/>
-    <w:lsdException w:name="Medium Grid 1 Accent 4" w:semiHidden="0" w:uiPriority="67" w:unhideWhenUsed="0"/>
-    <w:lsdException w:name="Medium Grid 2 Accent 4" w:semiHidden="0" w:uiPriority="68" w:unhideWhenUsed="0"/>
-    <w:lsdException w:name="Medium Grid 3 Accent 4" w:semiHidden="0" w:uiPriority="69" w:unhideWhenUsed="0"/>
-    <w:lsdException w:name="Dark List Accent 4" w:semiHidden="0" w:uiPriority="70" w:unhideWhenUsed="0"/>
-    <w:lsdException w:name="Colorful Shading Accent 4" w:semiHidden="0" w:uiPriority="71" w:unhideWhenUsed="0"/>
-    <w:lsdException w:name="Colorful List Accent 4" w:semiHidden="0" w:uiPriority="72" w:unhideWhenUsed="0"/>
-    <w:lsdException w:name="Colorful Grid Accent 4" w:semiHidden="0" w:uiPriority="73" w:unhideWhenUsed="0"/>
-    <w:lsdException w:name="Light Shading Accent 5" w:semiHidden="0" w:uiPriority="60" w:unhideWhenUsed="0"/>
-    <w:lsdException w:name="Light List Accent 5" w:semiHidden="0" w:uiPriority="61" w:unhideWhenUsed="0"/>
-    <w:lsdException w:name="Light Grid Accent 5" w:semiHidden="0" w:uiPriority="62" w:unhideWhenUsed="0"/>
-    <w:lsdException w:name="Medium Shading 1 Accent 5" w:semiHidden="0" w:uiPriority="63" w:unhideWhenUsed="0"/>
-    <w:lsdException w:name="Medium Shading 2 Accent 5" w:semiHidden="0" w:uiPriority="64" w:unhideWhenUsed="0"/>
-    <w:lsdException w:name="Medium List 1 Accent 5" w:semiHidden="0" w:uiPriority="65" w:unhideWhenUsed="0"/>
-    <w:lsdException w:name="Medium List 2 Accent 5" w:semiHidden="0" w:uiPriority="66" w:unhideWhenUsed="0"/>
-    <w:lsdException w:name="Medium Grid 1 Accent 5" w:semiHidden="0" w:uiPriority="67" w:unhideWhenUsed="0"/>
-    <w:lsdException w:name="Medium Grid 2 Accent 5" w:semiHidden="0" w:uiPriority="68" w:unhideWhenUsed="0"/>
-    <w:lsdException w:name="Medium Grid 3 Accent 5" w:semiHidden="0" w:uiPriority="69" w:unhideWhenUsed="0"/>
-    <w:lsdException w:name="Dark List Accent 5" w:semiHidden="0" w:uiPriority="70" w:unhideWhenUsed="0"/>
-    <w:lsdException w:name="Colorful Shading Accent 5" w:semiHidden="0" w:uiPriority="71" w:unhideWhenUsed="0"/>
-    <w:lsdException w:name="Colorful List Accent 5" w:semiHidden="0" w:uiPriority="72" w:unhideWhenUsed="0"/>
-    <w:lsdException w:name="Colorful Grid Accent 5" w:semiHidden="0" w:uiPriority="73" w:unhideWhenUsed="0"/>
-    <w:lsdException w:name="Light Shading Accent 6" w:semiHidden="0" w:uiPriority="60" w:unhideWhenUsed="0"/>
-    <w:lsdException w:name="Light List Accent 6" w:semiHidden="0" w:uiPriority="61" w:unhideWhenUsed="0"/>
-    <w:lsdException w:name="Light Grid Accent 6" w:semiHidden="0" w:uiPriority="62" w:unhideWhenUsed="0"/>
-    <w:lsdException w:name="Medium Shading 1 Accent 6" w:semiHidden="0" w:uiPriority="63" w:unhideWhenUsed="0"/>
-    <w:lsdException w:name="Medium Shading 2 Accent 6" w:semiHidden="0" w:uiPriority="64" w:unhideWhenUsed="0"/>
-    <w:lsdException w:name="Medium List 1 Accent 6" w:semiHidden="0" w:uiPriority="65" w:unhideWhenUsed="0"/>
-    <w:lsdException w:name="Medium List 2 Accent 6" w:semiHidden="0" w:uiPriority="66" w:unhideWhenUsed="0"/>
-    <w:lsdException w:name="Medium Grid 1 Accent 6" w:semiHidden="0" w:uiPriority="67" w:unhideWhenUsed="0"/>
-    <w:lsdException w:name="Medium Grid 2 Accent 6" w:semiHidden="0" w:uiPriority="68" w:unhideWhenUsed="0"/>
-    <w:lsdException w:name="Medium Grid 3 Accent 6" w:semiHidden="0" w:uiPriority="69" w:unhideWhenUsed="0"/>
-    <w:lsdException w:name="Dark List Accent 6" w:semiHidden="0" w:uiPriority="70" w:unhideWhenUsed="0"/>
-    <w:lsdException w:name="Colorful Shading Accent 6" w:semiHidden="0" w:uiPriority="71" w:unhideWhenUsed="0"/>
-    <w:lsdException w:name="Colorful List Accent 6" w:semiHidden="0" w:uiPriority="72" w:unhideWhenUsed="0"/>
-    <w:lsdException w:name="Colorful Grid Accent 6" w:semiHidden="0" w:uiPriority="73" w:unhideWhenUsed="0"/>
-    <w:lsdException w:name="Subtle Emphasis" w:semiHidden="0" w:uiPriority="19" w:unhideWhenUsed="0" w:qFormat="1"/>
-    <w:lsdException w:name="Intense Emphasis" w:semiHidden="0" w:uiPriority="21" w:unhideWhenUsed="0" w:qFormat="1"/>
-    <w:lsdException w:name="Subtle Reference" w:semiHidden="0" w:uiPriority="31" w:unhideWhenUsed="0" w:qFormat="1"/>
-    <w:lsdException w:name="Intense Reference" w:semiHidden="0" w:uiPriority="32" w:unhideWhenUsed="0" w:qFormat="1"/>
-    <w:lsdException w:name="Book Title" w:semiHidden="0" w:uiPriority="33" w:unhideWhenUsed="0" w:qFormat="1"/>
-    <w:lsdException w:name="Bibliography" w:uiPriority="37"/>
-    <w:lsdException w:name="TOC Heading" w:uiPriority="39" w:qFormat="1"/>
+  <w:latentStyles w:defLockedState="0" w:defUIPriority="99" w:defSemiHidden="0" w:defUnhideWhenUsed="0" w:defQFormat="0" w:count="376">
+    <w:lsdException w:name="Normal" w:uiPriority="0" w:qFormat="1"/>
+    <w:lsdException w:name="heading 1" w:uiPriority="9" w:qFormat="1"/>
+    <w:lsdException w:name="heading 2" w:semiHidden="1" w:uiPriority="9" w:unhideWhenUsed="1" w:qFormat="1"/>
+    <w:lsdException w:name="heading 3" w:semiHidden="1" w:uiPriority="9" w:unhideWhenUsed="1" w:qFormat="1"/>
+    <w:lsdException w:name="heading 4" w:semiHidden="1" w:uiPriority="9" w:unhideWhenUsed="1" w:qFormat="1"/>
+    <w:lsdException w:name="heading 5" w:semiHidden="1" w:uiPriority="9" w:unhideWhenUsed="1" w:qFormat="1"/>
+    <w:lsdException w:name="heading 6" w:semiHidden="1" w:uiPriority="9" w:unhideWhenUsed="1" w:qFormat="1"/>
+    <w:lsdException w:name="heading 7" w:semiHidden="1" w:uiPriority="9" w:unhideWhenUsed="1" w:qFormat="1"/>
+    <w:lsdException w:name="heading 8" w:semiHidden="1" w:uiPriority="9" w:unhideWhenUsed="1" w:qFormat="1"/>
+    <w:lsdException w:name="heading 9" w:semiHidden="1" w:uiPriority="9" w:unhideWhenUsed="1" w:qFormat="1"/>
+    <w:lsdException w:name="index 1" w:semiHidden="1" w:unhideWhenUsed="1"/>
+    <w:lsdException w:name="index 2" w:semiHidden="1" w:unhideWhenUsed="1"/>
+    <w:lsdException w:name="index 3" w:semiHidden="1" w:unhideWhenUsed="1"/>
+    <w:lsdException w:name="index 4" w:semiHidden="1" w:unhideWhenUsed="1"/>
+    <w:lsdException w:name="index 5" w:semiHidden="1" w:unhideWhenUsed="1"/>
+    <w:lsdException w:name="index 6" w:semiHidden="1" w:unhideWhenUsed="1"/>
+    <w:lsdException w:name="index 7" w:semiHidden="1" w:unhideWhenUsed="1"/>
+    <w:lsdException w:name="index 8" w:semiHidden="1" w:unhideWhenUsed="1"/>
+    <w:lsdException w:name="index 9" w:semiHidden="1" w:unhideWhenUsed="1"/>
+    <w:lsdException w:name="toc 1" w:semiHidden="1" w:uiPriority="39" w:unhideWhenUsed="1"/>
+    <w:lsdException w:name="toc 2" w:semiHidden="1" w:uiPriority="39" w:unhideWhenUsed="1"/>
+    <w:lsdException w:name="toc 3" w:semiHidden="1" w:uiPriority="39" w:unhideWhenUsed="1"/>
+    <w:lsdException w:name="toc 4" w:semiHidden="1" w:uiPriority="39" w:unhideWhenUsed="1"/>
+    <w:lsdException w:name="toc 5" w:semiHidden="1" w:uiPriority="39" w:unhideWhenUsed="1"/>
+    <w:lsdException w:name="toc 6" w:semiHidden="1" w:uiPriority="39" w:unhideWhenUsed="1"/>
+    <w:lsdException w:name="toc 7" w:semiHidden="1" w:uiPriority="39" w:unhideWhenUsed="1"/>
+    <w:lsdException w:name="toc 8" w:semiHidden="1" w:uiPriority="39" w:unhideWhenUsed="1"/>
+    <w:lsdException w:name="toc 9" w:semiHidden="1" w:uiPriority="39" w:unhideWhenUsed="1"/>
+    <w:lsdException w:name="Normal Indent" w:semiHidden="1" w:unhideWhenUsed="1"/>
+    <w:lsdException w:name="footnote text" w:semiHidden="1" w:unhideWhenUsed="1"/>
+    <w:lsdException w:name="annotation text" w:semiHidden="1" w:unhideWhenUsed="1"/>
+    <w:lsdException w:name="header" w:semiHidden="1" w:unhideWhenUsed="1"/>
+    <w:lsdException w:name="footer" w:semiHidden="1" w:unhideWhenUsed="1"/>
+    <w:lsdException w:name="index heading" w:semiHidden="1" w:unhideWhenUsed="1"/>
+    <w:lsdException w:name="caption" w:semiHidden="1" w:uiPriority="35" w:unhideWhenUsed="1" w:qFormat="1"/>
+    <w:lsdException w:name="table of figures" w:semiHidden="1" w:unhideWhenUsed="1"/>
+    <w:lsdException w:name="envelope address" w:semiHidden="1" w:unhideWhenUsed="1"/>
+    <w:lsdException w:name="envelope return" w:semiHidden="1" w:unhideWhenUsed="1"/>
+    <w:lsdException w:name="footnote reference" w:semiHidden="1" w:unhideWhenUsed="1"/>
+    <w:lsdException w:name="annotation reference" w:semiHidden="1" w:unhideWhenUsed="1"/>
+    <w:lsdException w:name="line number" w:semiHidden="1" w:unhideWhenUsed="1"/>
+    <w:lsdException w:name="page number" w:semiHidden="1" w:unhideWhenUsed="1"/>
+    <w:lsdException w:name="endnote reference" w:semiHidden="1" w:unhideWhenUsed="1"/>
+    <w:lsdException w:name="endnote text" w:semiHidden="1" w:unhideWhenUsed="1"/>
+    <w:lsdException w:name="table of authorities" w:semiHidden="1" w:unhideWhenUsed="1"/>
+    <w:lsdException w:name="macro" w:semiHidden="1" w:unhideWhenUsed="1"/>
+    <w:lsdException w:name="toa heading" w:semiHidden="1" w:unhideWhenUsed="1"/>
+    <w:lsdException w:name="List" w:semiHidden="1" w:unhideWhenUsed="1"/>
+    <w:lsdException w:name="List Bullet" w:semiHidden="1" w:unhideWhenUsed="1"/>
+    <w:lsdException w:name="List Number" w:semiHidden="1" w:unhideWhenUsed="1"/>
+    <w:lsdException w:name="List 2" w:semiHidden="1" w:unhideWhenUsed="1"/>
+    <w:lsdException w:name="List 3" w:semiHidden="1" w:unhideWhenUsed="1"/>
+    <w:lsdException w:name="List 4" w:semiHidden="1" w:unhideWhenUsed="1"/>
+    <w:lsdException w:name="List 5" w:semiHidden="1" w:unhideWhenUsed="1"/>
+    <w:lsdException w:name="List Bullet 2" w:semiHidden="1" w:unhideWhenUsed="1"/>
+    <w:lsdException w:name="List Bullet 3" w:semiHidden="1" w:unhideWhenUsed="1"/>
+    <w:lsdException w:name="List Bullet 4" w:semiHidden="1" w:unhideWhenUsed="1"/>
+    <w:lsdException w:name="List Bullet 5" w:semiHidden="1" w:unhideWhenUsed="1"/>
+    <w:lsdException w:name="List Number 2" w:semiHidden="1" w:unhideWhenUsed="1"/>
+    <w:lsdException w:name="List Number 3" w:semiHidden="1" w:unhideWhenUsed="1"/>
+    <w:lsdException w:name="List Number 4" w:semiHidden="1" w:unhideWhenUsed="1"/>
+    <w:lsdException w:name="List Number 5" w:semiHidden="1" w:unhideWhenUsed="1"/>
+    <w:lsdException w:name="Title" w:uiPriority="10" w:qFormat="1"/>
+    <w:lsdException w:name="Closing" w:semiHidden="1" w:unhideWhenUsed="1"/>
+    <w:lsdException w:name="Signature" w:semiHidden="1" w:unhideWhenUsed="1"/>
+    <w:lsdException w:name="Default Paragraph Font" w:semiHidden="1" w:uiPriority="1" w:unhideWhenUsed="1"/>
+    <w:lsdException w:name="Body Text" w:semiHidden="1" w:unhideWhenUsed="1"/>
+    <w:lsdException w:name="Body Text Indent" w:semiHidden="1" w:unhideWhenUsed="1"/>
+    <w:lsdException w:name="List Continue" w:semiHidden="1" w:unhideWhenUsed="1"/>
+    <w:lsdException w:name="List Continue 2" w:semiHidden="1" w:unhideWhenUsed="1"/>
+    <w:lsdException w:name="List Continue 3" w:semiHidden="1" w:unhideWhenUsed="1"/>
+    <w:lsdException w:name="List Continue 4" w:semiHidden="1" w:unhideWhenUsed="1"/>
+    <w:lsdException w:name="List Continue 5" w:semiHidden="1" w:unhideWhenUsed="1"/>
+    <w:lsdException w:name="Message Header" w:semiHidden="1" w:unhideWhenUsed="1"/>
+    <w:lsdException w:name="Subtitle" w:uiPriority="11" w:qFormat="1"/>
+    <w:lsdException w:name="Salutation" w:semiHidden="1" w:unhideWhenUsed="1"/>
+    <w:lsdException w:name="Date" w:semiHidden="1" w:unhideWhenUsed="1"/>
+    <w:lsdException w:name="Body Text First Indent" w:semiHidden="1" w:unhideWhenUsed="1"/>
+    <w:lsdException w:name="Body Text First Indent 2" w:semiHidden="1" w:unhideWhenUsed="1"/>
+    <w:lsdException w:name="Note Heading" w:semiHidden="1" w:unhideWhenUsed="1"/>
+    <w:lsdException w:name="Body Text 2" w:semiHidden="1" w:unhideWhenUsed="1"/>
+    <w:lsdException w:name="Body Text 3" w:semiHidden="1" w:unhideWhenUsed="1"/>
+    <w:lsdException w:name="Body Text Indent 2" w:semiHidden="1" w:unhideWhenUsed="1"/>
+    <w:lsdException w:name="Body Text Indent 3" w:semiHidden="1" w:unhideWhenUsed="1"/>
+    <w:lsdException w:name="Block Text" w:semiHidden="1" w:unhideWhenUsed="1"/>
+    <w:lsdException w:name="Hyperlink" w:semiHidden="1" w:unhideWhenUsed="1"/>
+    <w:lsdException w:name="FollowedHyperlink" w:semiHidden="1" w:unhideWhenUsed="1"/>
+    <w:lsdException w:name="Strong" w:uiPriority="22" w:qFormat="1"/>
+    <w:lsdException w:name="Emphasis" w:uiPriority="20" w:qFormat="1"/>
+    <w:lsdException w:name="Document Map" w:semiHidden="1" w:unhideWhenUsed="1"/>
+    <w:lsdException w:name="Plain Text" w:semiHidden="1" w:unhideWhenUsed="1"/>
+    <w:lsdException w:name="E-mail Signature" w:semiHidden="1" w:unhideWhenUsed="1"/>
+    <w:lsdException w:name="HTML Top of Form" w:semiHidden="1" w:unhideWhenUsed="1"/>
+    <w:lsdException w:name="HTML Bottom of Form" w:semiHidden="1" w:unhideWhenUsed="1"/>
+    <w:lsdException w:name="Normal (Web)" w:semiHidden="1" w:unhideWhenUsed="1"/>
+    <w:lsdException w:name="HTML Acronym" w:semiHidden="1" w:unhideWhenUsed="1"/>
+    <w:lsdException w:name="HTML Address" w:semiHidden="1" w:unhideWhenUsed="1"/>
+    <w:lsdException w:name="HTML Cite" w:semiHidden="1" w:unhideWhenUsed="1"/>
+    <w:lsdException w:name="HTML Code" w:semiHidden="1" w:unhideWhenUsed="1"/>
+    <w:lsdException w:name="HTML Definition" w:semiHidden="1" w:unhideWhenUsed="1"/>
+    <w:lsdException w:name="HTML Keyboard" w:semiHidden="1" w:unhideWhenUsed="1"/>
+    <w:lsdException w:name="HTML Preformatted" w:semiHidden="1" w:unhideWhenUsed="1"/>
+    <w:lsdException w:name="HTML Sample" w:semiHidden="1" w:unhideWhenUsed="1"/>
+    <w:lsdException w:name="HTML Typewriter" w:semiHidden="1" w:unhideWhenUsed="1"/>
+    <w:lsdException w:name="HTML Variable" w:semiHidden="1" w:unhideWhenUsed="1"/>
+    <w:lsdException w:name="Normal Table" w:semiHidden="1" w:unhideWhenUsed="1"/>
+    <w:lsdException w:name="annotation subject" w:semiHidden="1" w:unhideWhenUsed="1"/>
+    <w:lsdException w:name="No List" w:semiHidden="1" w:unhideWhenUsed="1"/>
+    <w:lsdException w:name="Outline List 1" w:semiHidden="1" w:unhideWhenUsed="1"/>
+    <w:lsdException w:name="Outline List 2" w:semiHidden="1" w:unhideWhenUsed="1"/>
+    <w:lsdException w:name="Outline List 3" w:semiHidden="1" w:unhideWhenUsed="1"/>
+    <w:lsdException w:name="Table Simple 1" w:semiHidden="1" w:unhideWhenUsed="1"/>
+    <w:lsdException w:name="Table Simple 2" w:semiHidden="1" w:unhideWhenUsed="1"/>
+    <w:lsdException w:name="Table Simple 3" w:semiHidden="1" w:unhideWhenUsed="1"/>
+    <w:lsdException w:name="Table Classic 1" w:semiHidden="1" w:unhideWhenUsed="1"/>
+    <w:lsdException w:name="Table Classic 2" w:semiHidden="1" w:unhideWhenUsed="1"/>
+    <w:lsdException w:name="Table Classic 3" w:semiHidden="1" w:unhideWhenUsed="1"/>
+    <w:lsdException w:name="Table Classic 4" w:semiHidden="1" w:unhideWhenUsed="1"/>
+    <w:lsdException w:name="Table Colorful 1" w:semiHidden="1" w:unhideWhenUsed="1"/>
+    <w:lsdException w:name="Table Colorful 2" w:semiHidden="1" w:unhideWhenUsed="1"/>
+    <w:lsdException w:name="Table Colorful 3" w:semiHidden="1" w:unhideWhenUsed="1"/>
+    <w:lsdException w:name="Table Columns 1" w:semiHidden="1" w:unhideWhenUsed="1"/>
+    <w:lsdException w:name="Table Columns 2" w:semiHidden="1" w:unhideWhenUsed="1"/>
+    <w:lsdException w:name="Table Columns 3" w:semiHidden="1" w:unhideWhenUsed="1"/>
+    <w:lsdException w:name="Table Columns 4" w:semiHidden="1" w:unhideWhenUsed="1"/>
+    <w:lsdException w:name="Table Columns 5" w:semiHidden="1" w:unhideWhenUsed="1"/>
+    <w:lsdException w:name="Table Grid 1" w:semiHidden="1" w:unhideWhenUsed="1"/>
+    <w:lsdException w:name="Table Grid 2" w:semiHidden="1" w:unhideWhenUsed="1"/>
+    <w:lsdException w:name="Table Grid 3" w:semiHidden="1" w:unhideWhenUsed="1"/>
+    <w:lsdException w:name="Table Grid 4" w:semiHidden="1" w:unhideWhenUsed="1"/>
+    <w:lsdException w:name="Table Grid 5" w:semiHidden="1" w:unhideWhenUsed="1"/>
+    <w:lsdException w:name="Table Grid 6" w:semiHidden="1" w:unhideWhenUsed="1"/>
+    <w:lsdException w:name="Table Grid 7" w:semiHidden="1" w:unhideWhenUsed="1"/>
+    <w:lsdException w:name="Table Grid 8" w:semiHidden="1" w:unhideWhenUsed="1"/>
+    <w:lsdException w:name="Table List 1" w:semiHidden="1" w:unhideWhenUsed="1"/>
+    <w:lsdException w:name="Table List 2" w:semiHidden="1" w:unhideWhenUsed="1"/>
+    <w:lsdException w:name="Table List 3" w:semiHidden="1" w:unhideWhenUsed="1"/>
+    <w:lsdException w:name="Table List 4" w:semiHidden="1" w:unhideWhenUsed="1"/>
+    <w:lsdException w:name="Table List 5" w:semiHidden="1" w:unhideWhenUsed="1"/>
+    <w:lsdException w:name="Table List 6" w:semiHidden="1" w:unhideWhenUsed="1"/>
+    <w:lsdException w:name="Table List 7" w:semiHidden="1" w:unhideWhenUsed="1"/>
+    <w:lsdException w:name="Table List 8" w:semiHidden="1" w:unhideWhenUsed="1"/>
+    <w:lsdException w:name="Table 3D effects 1" w:semiHidden="1" w:unhideWhenUsed="1"/>
+    <w:lsdException w:name="Table 3D effects 2" w:semiHidden="1" w:unhideWhenUsed="1"/>
+    <w:lsdException w:name="Table 3D effects 3" w:semiHidden="1" w:unhideWhenUsed="1"/>
+    <w:lsdException w:name="Table Contemporary" w:semiHidden="1" w:unhideWhenUsed="1"/>
+    <w:lsdException w:name="Table Elegant" w:semiHidden="1" w:unhideWhenUsed="1"/>
+    <w:lsdException w:name="Table Professional" w:semiHidden="1" w:unhideWhenUsed="1"/>
+    <w:lsdException w:name="Table Subtle 1" w:semiHidden="1" w:unhideWhenUsed="1"/>
+    <w:lsdException w:name="Table Subtle 2" w:semiHidden="1" w:unhideWhenUsed="1"/>
+    <w:lsdException w:name="Table Web 1" w:semiHidden="1" w:unhideWhenUsed="1"/>
+    <w:lsdException w:name="Table Web 2" w:semiHidden="1" w:unhideWhenUsed="1"/>
+    <w:lsdException w:name="Table Web 3" w:semiHidden="1" w:unhideWhenUsed="1"/>
+    <w:lsdException w:name="Balloon Text" w:semiHidden="1" w:unhideWhenUsed="1"/>
+    <w:lsdException w:name="Table Grid" w:semiHidden="1" w:uiPriority="39" w:unhideWhenUsed="1"/>
+    <w:lsdException w:name="Table Theme" w:semiHidden="1" w:unhideWhenUsed="1"/>
+    <w:lsdException w:name="Placeholder Text" w:semiHidden="1"/>
+    <w:lsdException w:name="No Spacing" w:uiPriority="1" w:qFormat="1"/>
+    <w:lsdException w:name="Light Shading" w:uiPriority="60"/>
+    <w:lsdException w:name="Light List" w:uiPriority="61"/>
+    <w:lsdException w:name="Light Grid" w:uiPriority="62"/>
+    <w:lsdException w:name="Medium Shading 1" w:uiPriority="63"/>
+    <w:lsdException w:name="Medium Shading 2" w:uiPriority="64"/>
+    <w:lsdException w:name="Medium List 1" w:uiPriority="65"/>
+    <w:lsdException w:name="Medium List 2" w:uiPriority="66"/>
+    <w:lsdException w:name="Medium Grid 1" w:uiPriority="67"/>
+    <w:lsdException w:name="Medium Grid 2" w:uiPriority="68"/>
+    <w:lsdException w:name="Medium Grid 3" w:uiPriority="69"/>
+    <w:lsdException w:name="Dark List" w:uiPriority="70"/>
+    <w:lsdException w:name="Colorful Shading" w:uiPriority="71"/>
+    <w:lsdException w:name="Colorful List" w:uiPriority="72"/>
+    <w:lsdException w:name="Colorful Grid" w:uiPriority="73"/>
+    <w:lsdException w:name="Light Shading Accent 1" w:uiPriority="60"/>
+    <w:lsdException w:name="Light List Accent 1" w:uiPriority="61"/>
+    <w:lsdException w:name="Light Grid Accent 1" w:uiPriority="62"/>
+    <w:lsdException w:name="Medium Shading 1 Accent 1" w:uiPriority="63"/>
+    <w:lsdException w:name="Medium Shading 2 Accent 1" w:uiPriority="64"/>
+    <w:lsdException w:name="Medium List 1 Accent 1" w:uiPriority="65"/>
+    <w:lsdException w:name="Revision" w:semiHidden="1"/>
+    <w:lsdException w:name="List Paragraph" w:uiPriority="34" w:qFormat="1"/>
+    <w:lsdException w:name="Quote" w:uiPriority="29" w:qFormat="1"/>
+    <w:lsdException w:name="Intense Quote" w:uiPriority="30" w:qFormat="1"/>
+    <w:lsdException w:name="Medium List 2 Accent 1" w:uiPriority="66"/>
+    <w:lsdException w:name="Medium Grid 1 Accent 1" w:uiPriority="67"/>
+    <w:lsdException w:name="Medium Grid 2 Accent 1" w:uiPriority="68"/>
+    <w:lsdException w:name="Medium Grid 3 Accent 1" w:uiPriority="69"/>
+    <w:lsdException w:name="Dark List Accent 1" w:uiPriority="70"/>
+    <w:lsdException w:name="Colorful Shading Accent 1" w:uiPriority="71"/>
+    <w:lsdException w:name="Colorful List Accent 1" w:uiPriority="72"/>
+    <w:lsdException w:name="Colorful Grid Accent 1" w:uiPriority="73"/>
+    <w:lsdException w:name="Light Shading Accent 2" w:uiPriority="60"/>
+    <w:lsdException w:name="Light List Accent 2" w:uiPriority="61"/>
+    <w:lsdException w:name="Light Grid Accent 2" w:uiPriority="62"/>
+    <w:lsdException w:name="Medium Shading 1 Accent 2" w:uiPriority="63"/>
+    <w:lsdException w:name="Medium Shading 2 Accent 2" w:uiPriority="64"/>
+    <w:lsdException w:name="Medium List 1 Accent 2" w:uiPriority="65"/>
+    <w:lsdException w:name="Medium List 2 Accent 2" w:uiPriority="66"/>
+    <w:lsdException w:name="Medium Grid 1 Accent 2" w:uiPriority="67"/>
+    <w:lsdException w:name="Medium Grid 2 Accent 2" w:uiPriority="68"/>
+    <w:lsdException w:name="Medium Grid 3 Accent 2" w:uiPriority="69"/>
+    <w:lsdException w:name="Dark List Accent 2" w:uiPriority="70"/>
+    <w:lsdException w:name="Colorful Shading Accent 2" w:uiPriority="71"/>
+    <w:lsdException w:name="Colorful List Accent 2" w:uiPriority="72"/>
+    <w:lsdException w:name="Colorful Grid Accent 2" w:uiPriority="73"/>
+    <w:lsdException w:name="Light Shading Accent 3" w:uiPriority="60"/>
+    <w:lsdException w:name="Light List Accent 3" w:uiPriority="61"/>
+    <w:lsdException w:name="Light Grid Accent 3" w:uiPriority="62"/>
+    <w:lsdException w:name="Medium Shading 1 Accent 3" w:uiPriority="63"/>
+    <w:lsdException w:name="Medium Shading 2 Accent 3" w:uiPriority="64"/>
+    <w:lsdException w:name="Medium List 1 Accent 3" w:uiPriority="65"/>
+    <w:lsdException w:name="Medium List 2 Accent 3" w:uiPriority="66"/>
+    <w:lsdException w:name="Medium Grid 1 Accent 3" w:uiPriority="67"/>
+    <w:lsdException w:name="Medium Grid 2 Accent 3" w:uiPriority="68"/>
+    <w:lsdException w:name="Medium Grid 3 Accent 3" w:uiPriority="69"/>
+    <w:lsdException w:name="Dark List Accent 3" w:uiPriority="70"/>
+    <w:lsdException w:name="Colorful Shading Accent 3" w:uiPriority="71"/>
+    <w:lsdException w:name="Colorful List Accent 3" w:uiPriority="72"/>
+    <w:lsdException w:name="Colorful Grid Accent 3" w:uiPriority="73"/>
+    <w:lsdException w:name="Light Shading Accent 4" w:uiPriority="60"/>
+    <w:lsdException w:name="Light List Accent 4" w:uiPriority="61"/>
+    <w:lsdException w:name="Light Grid Accent 4" w:uiPriority="62"/>
+    <w:lsdException w:name="Medium Shading 1 Accent 4" w:uiPriority="63"/>
+    <w:lsdException w:name="Medium Shading 2 Accent 4" w:uiPriority="64"/>
+    <w:lsdException w:name="Medium List 1 Accent 4" w:uiPriority="65"/>
+    <w:lsdException w:name="Medium List 2 Accent 4" w:uiPriority="66"/>
+    <w:lsdException w:name="Medium Grid 1 Accent 4" w:uiPriority="67"/>
+    <w:lsdException w:name="Medium Grid 2 Accent 4" w:uiPriority="68"/>
+    <w:lsdException w:name="Medium Grid 3 Accent 4" w:uiPriority="69"/>
+    <w:lsdException w:name="Dark List Accent 4" w:uiPriority="70"/>
+    <w:lsdException w:name="Colorful Shading Accent 4" w:uiPriority="71"/>
+    <w:lsdException w:name="Colorful List Accent 4" w:uiPriority="72"/>
+    <w:lsdException w:name="Colorful Grid Accent 4" w:uiPriority="73"/>
+    <w:lsdException w:name="Light Shading Accent 5" w:uiPriority="60"/>
+    <w:lsdException w:name="Light List Accent 5" w:uiPriority="61"/>
+    <w:lsdException w:name="Light Grid Accent 5" w:uiPriority="62"/>
+    <w:lsdException w:name="Medium Shading 1 Accent 5" w:uiPriority="63"/>
+    <w:lsdException w:name="Medium Shading 2 Accent 5" w:uiPriority="64"/>
+    <w:lsdException w:name="Medium List 1 Accent 5" w:uiPriority="65"/>
+    <w:lsdException w:name="Medium List 2 Accent 5" w:uiPriority="66"/>
+    <w:lsdException w:name="Medium Grid 1 Accent 5" w:uiPriority="67"/>
+    <w:lsdException w:name="Medium Grid 2 Accent 5" w:uiPriority="68"/>
+    <w:lsdException w:name="Medium Grid 3 Accent 5" w:uiPriority="69"/>
+    <w:lsdException w:name="Dark List Accent 5" w:uiPriority="70"/>
+    <w:lsdException w:name="Colorful Shading Accent 5" w:uiPriority="71"/>
+    <w:lsdException w:name="Colorful List Accent 5" w:uiPriority="72"/>
+    <w:lsdException w:name="Colorful Grid Accent 5" w:uiPriority="73"/>
+    <w:lsdException w:name="Light Shading Accent 6" w:uiPriority="60"/>
+    <w:lsdException w:name="Light List Accent 6" w:uiPriority="61"/>
+    <w:lsdException w:name="Light Grid Accent 6" w:uiPriority="62"/>
+    <w:lsdException w:name="Medium Shading 1 Accent 6" w:uiPriority="63"/>
+    <w:lsdException w:name="Medium Shading 2 Accent 6" w:uiPriority="64"/>
+    <w:lsdException w:name="Medium List 1 Accent 6" w:uiPriority="65"/>
+    <w:lsdException w:name="Medium List 2 Accent 6" w:uiPriority="66"/>
+    <w:lsdException w:name="Medium Grid 1 Accent 6" w:uiPriority="67"/>
+    <w:lsdException w:name="Medium Grid 2 Accent 6" w:uiPriority="68"/>
+    <w:lsdException w:name="Medium Grid 3 Accent 6" w:uiPriority="69"/>
+    <w:lsdException w:name="Dark List Accent 6" w:uiPriority="70"/>
+    <w:lsdException w:name="Colorful Shading Accent 6" w:uiPriority="71"/>
+    <w:lsdException w:name="Colorful List Accent 6" w:uiPriority="72"/>
+    <w:lsdException w:name="Colorful Grid Accent 6" w:uiPriority="73"/>
+    <w:lsdException w:name="Subtle Emphasis" w:uiPriority="19" w:qFormat="1"/>
+    <w:lsdException w:name="Intense Emphasis" w:uiPriority="21" w:qFormat="1"/>
+    <w:lsdException w:name="Subtle Reference" w:uiPriority="31" w:qFormat="1"/>
+    <w:lsdException w:name="Intense Reference" w:uiPriority="32" w:qFormat="1"/>
+    <w:lsdException w:name="Book Title" w:uiPriority="33" w:qFormat="1"/>
+    <w:lsdException w:name="Bibliography" w:semiHidden="1" w:uiPriority="37" w:unhideWhenUsed="1"/>
+    <w:lsdException w:name="TOC Heading" w:semiHidden="1" w:uiPriority="39" w:unhideWhenUsed="1" w:qFormat="1"/>
+    <w:lsdException w:name="Plain Table 1" w:uiPriority="41"/>
+    <w:lsdException w:name="Plain Table 2" w:uiPriority="42"/>
+    <w:lsdException w:name="Plain Table 3" w:uiPriority="43"/>
+    <w:lsdException w:name="Plain Table 4" w:uiPriority="44"/>
+    <w:lsdException w:name="Plain Table 5" w:uiPriority="45"/>
+    <w:lsdException w:name="Grid Table Light" w:uiPriority="40"/>
+    <w:lsdException w:name="Grid Table 1 Light" w:uiPriority="46"/>
+    <w:lsdException w:name="Grid Table 2" w:uiPriority="47"/>
+    <w:lsdException w:name="Grid Table 3" w:uiPriority="48"/>
+    <w:lsdException w:name="Grid Table 4" w:uiPriority="49"/>
+    <w:lsdException w:name="Grid Table 5 Dark" w:uiPriority="50"/>
+    <w:lsdException w:name="Grid Table 6 Colorful" w:uiPriority="51"/>
+    <w:lsdException w:name="Grid Table 7 Colorful" w:uiPriority="52"/>
+    <w:lsdException w:name="Grid Table 1 Light Accent 1" w:uiPriority="46"/>
+    <w:lsdException w:name="Grid Table 2 Accent 1" w:uiPriority="47"/>
+    <w:lsdException w:name="Grid Table 3 Accent 1" w:uiPriority="48"/>
+    <w:lsdException w:name="Grid Table 4 Accent 1" w:uiPriority="49"/>
+    <w:lsdException w:name="Grid Table 5 Dark Accent 1" w:uiPriority="50"/>
+    <w:lsdException w:name="Grid Table 6 Colorful Accent 1" w:uiPriority="51"/>
+    <w:lsdException w:name="Grid Table 7 Colorful Accent 1" w:uiPriority="52"/>
+    <w:lsdException w:name="Grid Table 1 Light Accent 2" w:uiPriority="46"/>
+    <w:lsdException w:name="Grid Table 2 Accent 2" w:uiPriority="47"/>
+    <w:lsdException w:name="Grid Table 3 Accent 2" w:uiPriority="48"/>
+    <w:lsdException w:name="Grid Table 4 Accent 2" w:uiPriority="49"/>
+    <w:lsdException w:name="Grid Table 5 Dark Accent 2" w:uiPriority="50"/>
+    <w:lsdException w:name="Grid Table 6 Colorful Accent 2" w:uiPriority="51"/>
+    <w:lsdException w:name="Grid Table 7 Colorful Accent 2" w:uiPriority="52"/>
+    <w:lsdException w:name="Grid Table 1 Light Accent 3" w:uiPriority="46"/>
+    <w:lsdException w:name="Grid Table 2 Accent 3" w:uiPriority="47"/>
+    <w:lsdException w:name="Grid Table 3 Accent 3" w:uiPriority="48"/>
+    <w:lsdException w:name="Grid Table 4 Accent 3" w:uiPriority="49"/>
+    <w:lsdException w:name="Grid Table 5 Dark Accent 3" w:uiPriority="50"/>
+    <w:lsdException w:name="Grid Table 6 Colorful Accent 3" w:uiPriority="51"/>
+    <w:lsdException w:name="Grid Table 7 Colorful Accent 3" w:uiPriority="52"/>
+    <w:lsdException w:name="Grid Table 1 Light Accent 4" w:uiPriority="46"/>
+    <w:lsdException w:name="Grid Table 2 Accent 4" w:uiPriority="47"/>
+    <w:lsdException w:name="Grid Table 3 Accent 4" w:uiPriority="48"/>
+    <w:lsdException w:name="Grid Table 4 Accent 4" w:uiPriority="49"/>
+    <w:lsdException w:name="Grid Table 5 Dark Accent 4" w:uiPriority="50"/>
+    <w:lsdException w:name="Grid Table 6 Colorful Accent 4" w:uiPriority="51"/>
+    <w:lsdException w:name="Grid Table 7 Colorful Accent 4" w:uiPriority="52"/>
+    <w:lsdException w:name="Grid Table 1 Light Accent 5" w:uiPriority="46"/>
+    <w:lsdException w:name="Grid Table 2 Accent 5" w:uiPriority="47"/>
+    <w:lsdException w:name="Grid Table 3 Accent 5" w:uiPriority="48"/>
+    <w:lsdException w:name="Grid Table 4 Accent 5" w:uiPriority="49"/>
+    <w:lsdException w:name="Grid Table 5 Dark Accent 5" w:uiPriority="50"/>
+    <w:lsdException w:name="Grid Table 6 Colorful Accent 5" w:uiPriority="51"/>
+    <w:lsdException w:name="Grid Table 7 Colorful Accent 5" w:uiPriority="52"/>
+    <w:lsdException w:name="Grid Table 1 Light Accent 6" w:uiPriority="46"/>
+    <w:lsdException w:name="Grid Table 2 Accent 6" w:uiPriority="47"/>
+    <w:lsdException w:name="Grid Table 3 Accent 6" w:uiPriority="48"/>
+    <w:lsdException w:name="Grid Table 4 Accent 6" w:uiPriority="49"/>
+    <w:lsdException w:name="Grid Table 5 Dark Accent 6" w:uiPriority="50"/>
+    <w:lsdException w:name="Grid Table 6 Colorful Accent 6" w:uiPriority="51"/>
+    <w:lsdException w:name="Grid Table 7 Colorful Accent 6" w:uiPriority="52"/>
+    <w:lsdException w:name="List Table 1 Light" w:uiPriority="46"/>
+    <w:lsdException w:name="List Table 2" w:uiPriority="47"/>
+    <w:lsdException w:name="List Table 3" w:uiPriority="48"/>
+    <w:lsdException w:name="List Table 4" w:uiPriority="49"/>
+    <w:lsdException w:name="List Table 5 Dark" w:uiPriority="50"/>
+    <w:lsdException w:name="List Table 6 Colorful" w:uiPriority="51"/>
+    <w:lsdException w:name="List Table 7 Colorful" w:uiPriority="52"/>
+    <w:lsdException w:name="List Table 1 Light Accent 1" w:uiPriority="46"/>
+    <w:lsdException w:name="List Table 2 Accent 1" w:uiPriority="47"/>
+    <w:lsdException w:name="List Table 3 Accent 1" w:uiPriority="48"/>
+    <w:lsdException w:name="List Table 4 Accent 1" w:uiPriority="49"/>
+    <w:lsdException w:name="List Table 5 Dark Accent 1" w:uiPriority="50"/>
+    <w:lsdException w:name="List Table 6 Colorful Accent 1" w:uiPriority="51"/>
+    <w:lsdException w:name="List Table 7 Colorful Accent 1" w:uiPriority="52"/>
+    <w:lsdException w:name="List Table 1 Light Accent 2" w:uiPriority="46"/>
+    <w:lsdException w:name="List Table 2 Accent 2" w:uiPriority="47"/>
+    <w:lsdException w:name="List Table 3 Accent 2" w:uiPriority="48"/>
+    <w:lsdException w:name="List Table 4 Accent 2" w:uiPriority="49"/>
+    <w:lsdException w:name="List Table 5 Dark Accent 2" w:uiPriority="50"/>
+    <w:lsdException w:name="List Table 6 Colorful Accent 2" w:uiPriority="51"/>
+    <w:lsdException w:name="List Table 7 Colorful Accent 2" w:uiPriority="52"/>
+    <w:lsdException w:name="List Table 1 Light Accent 3" w:uiPriority="46"/>
+    <w:lsdException w:name="List Table 2 Accent 3" w:uiPriority="47"/>
+    <w:lsdException w:name="List Table 3 Accent 3" w:uiPriority="48"/>
+    <w:lsdException w:name="List Table 4 Accent 3" w:uiPriority="49"/>
+    <w:lsdException w:name="List Table 5 Dark Accent 3" w:uiPriority="50"/>
+    <w:lsdException w:name="List Table 6 Colorful Accent 3" w:uiPriority="51"/>
+    <w:lsdException w:name="List Table 7 Colorful Accent 3" w:uiPriority="52"/>
+    <w:lsdException w:name="List Table 1 Light Accent 4" w:uiPriority="46"/>
+    <w:lsdException w:name="List Table 2 Accent 4" w:uiPriority="47"/>
+    <w:lsdException w:name="List Table 3 Accent 4" w:uiPriority="48"/>
+    <w:lsdException w:name="List Table 4 Accent 4" w:uiPriority="49"/>
+    <w:lsdException w:name="List Table 5 Dark Accent 4" w:uiPriority="50"/>
+    <w:lsdException w:name="List Table 6 Colorful Accent 4" w:uiPriority="51"/>
+    <w:lsdException w:name="List Table 7 Colorful Accent 4" w:uiPriority="52"/>
+    <w:lsdException w:name="List Table 1 Light Accent 5" w:uiPriority="46"/>
+    <w:lsdException w:name="List Table 2 Accent 5" w:uiPriority="47"/>
+    <w:lsdException w:name="List Table 3 Accent 5" w:uiPriority="48"/>
+    <w:lsdException w:name="List Table 4 Accent 5" w:uiPriority="49"/>
+    <w:lsdException w:name="List Table 5 Dark Accent 5" w:uiPriority="50"/>
+    <w:lsdException w:name="List Table 6 Colorful Accent 5" w:uiPriority="51"/>
+    <w:lsdException w:name="List Table 7 Colorful Accent 5" w:uiPriority="52"/>
+    <w:lsdException w:name="List Table 1 Light Accent 6" w:uiPriority="46"/>
+    <w:lsdException w:name="List Table 2 Accent 6" w:uiPriority="47"/>
+    <w:lsdException w:name="List Table 3 Accent 6" w:uiPriority="48"/>
+    <w:lsdException w:name="List Table 4 Accent 6" w:uiPriority="49"/>
+    <w:lsdException w:name="List Table 5 Dark Accent 6" w:uiPriority="50"/>
+    <w:lsdException w:name="List Table 6 Colorful Accent 6" w:uiPriority="51"/>
+    <w:lsdException w:name="List Table 7 Colorful Accent 6" w:uiPriority="52"/>
+    <w:lsdException w:name="Mention" w:semiHidden="1" w:unhideWhenUsed="1"/>
+    <w:lsdException w:name="Smart Hyperlink" w:semiHidden="1" w:unhideWhenUsed="1"/>
+    <w:lsdException w:name="Hashtag" w:semiHidden="1" w:unhideWhenUsed="1"/>
+    <w:lsdException w:name="Unresolved Mention" w:semiHidden="1" w:unhideWhenUsed="1"/>
+    <w:lsdException w:name="Smart Link" w:semiHidden="1" w:unhideWhenUsed="1"/>
   </w:latentStyles>
-  <w:style w:type="paragraph" w:default="1" w:styleId="Normalny">
+  <w:style w:type="paragraph" w:default="1" w:styleId="Normal">
     <w:name w:val="Normal"/>
     <w:qFormat/>
     <w:rsid w:val="004C5D1C"/>
@@ -20920,18 +21753,17 @@
       <w:sz w:val="22"/>
     </w:rPr>
   </w:style>
-  <w:style w:type="character" w:default="1" w:styleId="Domylnaczcionkaakapitu">
+  <w:style w:type="character" w:default="1" w:styleId="DefaultParagraphFont">
     <w:name w:val="Default Paragraph Font"/>
     <w:uiPriority w:val="1"/>
     <w:semiHidden/>
     <w:unhideWhenUsed/>
   </w:style>
-  <w:style w:type="table" w:default="1" w:styleId="Standardowy">
+  <w:style w:type="table" w:default="1" w:styleId="TableNormal">
     <w:name w:val="Normal Table"/>
     <w:uiPriority w:val="99"/>
     <w:semiHidden/>
     <w:unhideWhenUsed/>
-    <w:qFormat/>
     <w:tblPr>
       <w:tblInd w:w="0" w:type="dxa"/>
       <w:tblCellMar>
@@ -20942,7 +21774,7 @@
       </w:tblCellMar>
     </w:tblPr>
   </w:style>
-  <w:style w:type="numbering" w:default="1" w:styleId="Bezlisty">
+  <w:style w:type="numbering" w:default="1" w:styleId="NoList">
     <w:name w:val="No List"/>
     <w:uiPriority w:val="99"/>
     <w:semiHidden/>
@@ -20950,7 +21782,7 @@
   </w:style>
   <w:style w:type="character" w:customStyle="1" w:styleId="TekstprzypisukocowegoZnak">
     <w:name w:val="Tekst przypisu końcowego Znak"/>
-    <w:basedOn w:val="Domylnaczcionkaakapitu"/>
+    <w:basedOn w:val="DefaultParagraphFont"/>
     <w:link w:val="EndnoteText1"/>
     <w:uiPriority w:val="99"/>
     <w:semiHidden/>
@@ -20970,7 +21802,7 @@
   </w:style>
   <w:style w:type="character" w:customStyle="1" w:styleId="EndnoteCharacters">
     <w:name w:val="Endnote Characters"/>
-    <w:basedOn w:val="Domylnaczcionkaakapitu"/>
+    <w:basedOn w:val="DefaultParagraphFont"/>
     <w:uiPriority w:val="99"/>
     <w:semiHidden/>
     <w:unhideWhenUsed/>
@@ -21065,10 +21897,10 @@
     <w:qFormat/>
     <w:rsid w:val="00C771CC"/>
   </w:style>
-  <w:style w:type="character" w:customStyle="1" w:styleId="StopkaZnak">
-    <w:name w:val="Stopka Znak"/>
-    <w:basedOn w:val="Domylnaczcionkaakapitu"/>
-    <w:link w:val="Stopka"/>
+  <w:style w:type="character" w:customStyle="1" w:styleId="FooterChar">
+    <w:name w:val="Footer Char"/>
+    <w:basedOn w:val="DefaultParagraphFont"/>
+    <w:link w:val="Footer"/>
     <w:uiPriority w:val="99"/>
     <w:semiHidden/>
     <w:qFormat/>
@@ -21079,8 +21911,8 @@
   </w:style>
   <w:style w:type="paragraph" w:customStyle="1" w:styleId="Nagwek1">
     <w:name w:val="Nagłówek1"/>
-    <w:basedOn w:val="Normalny"/>
-    <w:next w:val="Tekstpodstawowy"/>
+    <w:basedOn w:val="Normal"/>
+    <w:next w:val="BodyText"/>
     <w:qFormat/>
     <w:rsid w:val="00057EC9"/>
     <w:pPr>
@@ -21093,17 +21925,17 @@
       <w:szCs w:val="28"/>
     </w:rPr>
   </w:style>
-  <w:style w:type="paragraph" w:styleId="Tekstpodstawowy">
+  <w:style w:type="paragraph" w:styleId="BodyText">
     <w:name w:val="Body Text"/>
-    <w:basedOn w:val="Normalny"/>
+    <w:basedOn w:val="Normal"/>
     <w:rsid w:val="00C771CC"/>
     <w:pPr>
       <w:spacing w:after="140" w:line="276" w:lineRule="auto"/>
     </w:pPr>
   </w:style>
-  <w:style w:type="paragraph" w:styleId="Lista">
+  <w:style w:type="paragraph" w:styleId="List">
     <w:name w:val="List"/>
-    <w:basedOn w:val="Tekstpodstawowy"/>
+    <w:basedOn w:val="BodyText"/>
     <w:rsid w:val="00C771CC"/>
     <w:rPr>
       <w:rFonts w:cs="Arial"/>
@@ -21111,7 +21943,7 @@
   </w:style>
   <w:style w:type="paragraph" w:customStyle="1" w:styleId="Caption1">
     <w:name w:val="Caption1"/>
-    <w:basedOn w:val="Normalny"/>
+    <w:basedOn w:val="Normal"/>
     <w:qFormat/>
     <w:rsid w:val="00D83226"/>
     <w:pPr>
@@ -21128,7 +21960,7 @@
   </w:style>
   <w:style w:type="paragraph" w:customStyle="1" w:styleId="Indeks">
     <w:name w:val="Indeks"/>
-    <w:basedOn w:val="Normalny"/>
+    <w:basedOn w:val="Normal"/>
     <w:qFormat/>
     <w:rsid w:val="00C771CC"/>
     <w:pPr>
@@ -21138,10 +21970,10 @@
       <w:rFonts w:cs="Arial"/>
     </w:rPr>
   </w:style>
-  <w:style w:type="paragraph" w:styleId="Nagwek">
+  <w:style w:type="paragraph" w:styleId="Header">
     <w:name w:val="header"/>
-    <w:basedOn w:val="Normalny"/>
-    <w:next w:val="Tekstpodstawowy"/>
+    <w:basedOn w:val="Normal"/>
+    <w:next w:val="BodyText"/>
     <w:qFormat/>
     <w:rsid w:val="00D83226"/>
     <w:pPr>
@@ -21156,8 +21988,8 @@
   </w:style>
   <w:style w:type="paragraph" w:customStyle="1" w:styleId="Nagwek10">
     <w:name w:val="Nagłówek1"/>
-    <w:basedOn w:val="Normalny"/>
-    <w:next w:val="Tekstpodstawowy"/>
+    <w:basedOn w:val="Normal"/>
+    <w:next w:val="BodyText"/>
     <w:qFormat/>
     <w:rsid w:val="00C771CC"/>
     <w:pPr>
@@ -21170,9 +22002,9 @@
       <w:szCs w:val="28"/>
     </w:rPr>
   </w:style>
-  <w:style w:type="paragraph" w:styleId="Legenda">
+  <w:style w:type="paragraph" w:styleId="Caption">
     <w:name w:val="caption"/>
-    <w:basedOn w:val="Normalny"/>
+    <w:basedOn w:val="Normal"/>
     <w:qFormat/>
     <w:rsid w:val="00C771CC"/>
     <w:pPr>
@@ -21187,9 +22019,9 @@
       <w:szCs w:val="24"/>
     </w:rPr>
   </w:style>
-  <w:style w:type="paragraph" w:styleId="Akapitzlist">
+  <w:style w:type="paragraph" w:styleId="ListParagraph">
     <w:name w:val="List Paragraph"/>
-    <w:basedOn w:val="Normalny"/>
+    <w:basedOn w:val="Normal"/>
     <w:uiPriority w:val="34"/>
     <w:qFormat/>
     <w:rsid w:val="000E47A4"/>
@@ -21198,9 +22030,9 @@
       <w:contextualSpacing/>
     </w:pPr>
   </w:style>
-  <w:style w:type="paragraph" w:styleId="NormalnyWeb">
+  <w:style w:type="paragraph" w:styleId="NormalWeb">
     <w:name w:val="Normal (Web)"/>
-    <w:basedOn w:val="Normalny"/>
+    <w:basedOn w:val="Normal"/>
     <w:uiPriority w:val="99"/>
     <w:semiHidden/>
     <w:unhideWhenUsed/>
@@ -21218,7 +22050,7 @@
   </w:style>
   <w:style w:type="paragraph" w:customStyle="1" w:styleId="EndnoteText1">
     <w:name w:val="Endnote Text1"/>
-    <w:basedOn w:val="Normalny"/>
+    <w:basedOn w:val="Normal"/>
     <w:link w:val="TekstprzypisukocowegoZnak"/>
     <w:uiPriority w:val="99"/>
     <w:semiHidden/>
@@ -21232,10 +22064,10 @@
       <w:szCs w:val="20"/>
     </w:rPr>
   </w:style>
-  <w:style w:type="paragraph" w:styleId="Stopka">
+  <w:style w:type="paragraph" w:styleId="Footer">
     <w:name w:val="footer"/>
-    <w:basedOn w:val="Normalny"/>
-    <w:link w:val="StopkaZnak"/>
+    <w:basedOn w:val="Normal"/>
+    <w:link w:val="FooterChar"/>
     <w:uiPriority w:val="99"/>
     <w:semiHidden/>
     <w:unhideWhenUsed/>
@@ -21248,13 +22080,12 @@
       <w:spacing w:after="0" w:line="240" w:lineRule="auto"/>
     </w:pPr>
   </w:style>
-  <w:style w:type="table" w:styleId="Tabela-Siatka">
+  <w:style w:type="table" w:styleId="TableGrid">
     <w:name w:val="Table Grid"/>
-    <w:basedOn w:val="Standardowy"/>
+    <w:basedOn w:val="TableNormal"/>
     <w:uiPriority w:val="39"/>
     <w:rsid w:val="00843AFC"/>
     <w:tblPr>
-      <w:tblInd w:w="0" w:type="dxa"/>
       <w:tblBorders>
         <w:top w:val="single" w:sz="4" w:space="0" w:color="auto"/>
         <w:left w:val="single" w:sz="4" w:space="0" w:color="auto"/>
@@ -21263,18 +22094,12 @@
         <w:insideH w:val="single" w:sz="4" w:space="0" w:color="auto"/>
         <w:insideV w:val="single" w:sz="4" w:space="0" w:color="auto"/>
       </w:tblBorders>
-      <w:tblCellMar>
-        <w:top w:w="0" w:type="dxa"/>
-        <w:left w:w="108" w:type="dxa"/>
-        <w:bottom w:w="0" w:type="dxa"/>
-        <w:right w:w="108" w:type="dxa"/>
-      </w:tblCellMar>
     </w:tblPr>
   </w:style>
-  <w:style w:type="paragraph" w:styleId="Tekstprzypisukocowego">
+  <w:style w:type="paragraph" w:styleId="EndnoteText">
     <w:name w:val="endnote text"/>
-    <w:basedOn w:val="Normalny"/>
-    <w:link w:val="TekstprzypisukocowegoZnak1"/>
+    <w:basedOn w:val="Normal"/>
+    <w:link w:val="EndnoteTextChar"/>
     <w:uiPriority w:val="99"/>
     <w:semiHidden/>
     <w:unhideWhenUsed/>
@@ -21287,10 +22112,10 @@
       <w:szCs w:val="20"/>
     </w:rPr>
   </w:style>
-  <w:style w:type="character" w:customStyle="1" w:styleId="TekstprzypisukocowegoZnak1">
-    <w:name w:val="Tekst przypisu końcowego Znak1"/>
-    <w:basedOn w:val="Domylnaczcionkaakapitu"/>
-    <w:link w:val="Tekstprzypisukocowego"/>
+  <w:style w:type="character" w:customStyle="1" w:styleId="EndnoteTextChar">
+    <w:name w:val="Endnote Text Char"/>
+    <w:basedOn w:val="DefaultParagraphFont"/>
+    <w:link w:val="EndnoteText"/>
     <w:uiPriority w:val="99"/>
     <w:semiHidden/>
     <w:rsid w:val="007C67FE"/>
@@ -21298,9 +22123,9 @@
       <w:szCs w:val="20"/>
     </w:rPr>
   </w:style>
-  <w:style w:type="character" w:styleId="Odwoanieprzypisukocowego">
+  <w:style w:type="character" w:styleId="EndnoteReference">
     <w:name w:val="endnote reference"/>
-    <w:basedOn w:val="Domylnaczcionkaakapitu"/>
+    <w:basedOn w:val="DefaultParagraphFont"/>
     <w:uiPriority w:val="99"/>
     <w:semiHidden/>
     <w:unhideWhenUsed/>
@@ -21313,9 +22138,18 @@
 </file>
 
 <file path=word/charts/chart1.xml><?xml version="1.0" encoding="utf-8"?>
-<c:chartSpace xmlns:c="http://schemas.openxmlformats.org/drawingml/2006/chart" xmlns:a="http://schemas.openxmlformats.org/drawingml/2006/main" xmlns:r="http://schemas.openxmlformats.org/officeDocument/2006/relationships">
-  <c:date1904 val="1"/>
-  <c:lang val="en-GB"/>
+<c:chartSpace xmlns:c="http://schemas.openxmlformats.org/drawingml/2006/chart" xmlns:a="http://schemas.openxmlformats.org/drawingml/2006/main" xmlns:r="http://schemas.openxmlformats.org/officeDocument/2006/relationships" xmlns:c16r2="http://schemas.microsoft.com/office/drawing/2015/06/chart">
+  <c:date1904 val="0"/>
+  <c:lang val="en-US"/>
+  <c:roundedCorners val="0"/>
+  <mc:AlternateContent xmlns:mc="http://schemas.openxmlformats.org/markup-compatibility/2006">
+    <mc:Choice xmlns:c14="http://schemas.microsoft.com/office/drawing/2007/8/2/chart" Requires="c14">
+      <c14:style val="102"/>
+    </mc:Choice>
+    <mc:Fallback>
+      <c:style val="2"/>
+    </mc:Fallback>
+  </mc:AlternateContent>
   <c:chart>
     <c:autoTitleDeleted val="1"/>
     <c:plotArea>
@@ -21323,6 +22157,7 @@
       <c:barChart>
         <c:barDir val="col"/>
         <c:grouping val="clustered"/>
+        <c:varyColors val="0"/>
         <c:ser>
           <c:idx val="0"/>
           <c:order val="0"/>
@@ -21346,6 +22181,7 @@
             </a:ln>
             <a:effectLst/>
           </c:spPr>
+          <c:invertIfNegative val="0"/>
           <c:cat>
             <c:strRef>
               <c:f>Arkusz1!$A$2:$A$6</c:f>
@@ -21393,7 +22229,7 @@
               </c:numCache>
             </c:numRef>
           </c:val>
-          <c:extLst xmlns:c16r2="http://schemas.microsoft.com/office/drawing/2015/06/chart">
+          <c:extLst>
             <c:ext xmlns:c16="http://schemas.microsoft.com/office/drawing/2014/chart" uri="{C3380CC4-5D6E-409C-BE32-E72D297353CC}">
               <c16:uniqueId val="{00000000-E724-4196-9FB7-4ED352D2BC97}"/>
             </c:ext>
@@ -21422,6 +22258,7 @@
             </a:ln>
             <a:effectLst/>
           </c:spPr>
+          <c:invertIfNegative val="0"/>
           <c:cat>
             <c:strRef>
               <c:f>Arkusz1!$A$2:$A$6</c:f>
@@ -21454,7 +22291,7 @@
               </c:numCache>
             </c:numRef>
           </c:val>
-          <c:extLst xmlns:c16r2="http://schemas.microsoft.com/office/drawing/2015/06/chart">
+          <c:extLst>
             <c:ext xmlns:c16="http://schemas.microsoft.com/office/drawing/2014/chart" uri="{C3380CC4-5D6E-409C-BE32-E72D297353CC}">
               <c16:uniqueId val="{00000001-E724-4196-9FB7-4ED352D2BC97}"/>
             </c:ext>
@@ -21483,6 +22320,7 @@
             </a:ln>
             <a:effectLst/>
           </c:spPr>
+          <c:invertIfNegative val="0"/>
           <c:cat>
             <c:strRef>
               <c:f>Arkusz1!$A$2:$A$6</c:f>
@@ -21515,12 +22353,20 @@
               </c:numCache>
             </c:numRef>
           </c:val>
-          <c:extLst xmlns:c16r2="http://schemas.microsoft.com/office/drawing/2015/06/chart">
+          <c:extLst>
             <c:ext xmlns:c16="http://schemas.microsoft.com/office/drawing/2014/chart" uri="{C3380CC4-5D6E-409C-BE32-E72D297353CC}">
               <c16:uniqueId val="{00000002-E724-4196-9FB7-4ED352D2BC97}"/>
             </c:ext>
           </c:extLst>
         </c:ser>
+        <c:dLbls>
+          <c:showLegendKey val="0"/>
+          <c:showVal val="0"/>
+          <c:showCatName val="0"/>
+          <c:showSerName val="0"/>
+          <c:showPercent val="0"/>
+          <c:showBubbleSize val="0"/>
+        </c:dLbls>
         <c:gapWidth val="219"/>
         <c:overlap val="-27"/>
         <c:axId val="112890240"/>
@@ -21531,9 +22377,11 @@
         <c:scaling>
           <c:orientation val="minMax"/>
         </c:scaling>
+        <c:delete val="0"/>
         <c:axPos val="b"/>
         <c:numFmt formatCode="General" sourceLinked="1"/>
         <c:majorTickMark val="none"/>
+        <c:minorTickMark val="none"/>
         <c:tickLblPos val="nextTo"/>
         <c:spPr>
           <a:noFill/>
@@ -21565,7 +22413,7 @@
                 <a:cs typeface="+mn-cs"/>
               </a:defRPr>
             </a:pPr>
-            <a:endParaRPr lang="en-US"/>
+            <a:endParaRPr lang="pl-PL"/>
           </a:p>
         </c:txPr>
         <c:crossAx val="112892928"/>
@@ -21573,12 +22421,14 @@
         <c:auto val="1"/>
         <c:lblAlgn val="ctr"/>
         <c:lblOffset val="100"/>
+        <c:noMultiLvlLbl val="0"/>
       </c:catAx>
       <c:valAx>
         <c:axId val="112892928"/>
         <c:scaling>
           <c:orientation val="minMax"/>
         </c:scaling>
+        <c:delete val="0"/>
         <c:axPos val="l"/>
         <c:majorGridlines>
           <c:spPr>
@@ -21596,6 +22446,7 @@
         </c:majorGridlines>
         <c:numFmt formatCode="General" sourceLinked="1"/>
         <c:majorTickMark val="none"/>
+        <c:minorTickMark val="none"/>
         <c:tickLblPos val="nextTo"/>
         <c:spPr>
           <a:noFill/>
@@ -21621,7 +22472,7 @@
                 <a:cs typeface="+mn-cs"/>
               </a:defRPr>
             </a:pPr>
-            <a:endParaRPr lang="en-US"/>
+            <a:endParaRPr lang="pl-PL"/>
           </a:p>
         </c:txPr>
         <c:crossAx val="112890240"/>
@@ -21646,6 +22497,7 @@
         <c:idx val="2"/>
         <c:delete val="1"/>
       </c:legendEntry>
+      <c:overlay val="0"/>
       <c:spPr>
         <a:noFill/>
         <a:ln>
@@ -21670,19 +22522,20 @@
               <a:cs typeface="+mn-cs"/>
             </a:defRPr>
           </a:pPr>
-          <a:endParaRPr lang="en-US"/>
+          <a:endParaRPr lang="pl-PL"/>
         </a:p>
       </c:txPr>
     </c:legend>
     <c:plotVisOnly val="1"/>
     <c:dispBlanksAs val="gap"/>
-    <c:extLst xmlns:c16r2="http://schemas.microsoft.com/office/drawing/2015/06/chart">
+    <c:extLst>
       <c:ext xmlns:c16r3="http://schemas.microsoft.com/office/drawing/2017/03/chart" uri="{56B9EC1D-385E-4148-901F-78D8002777C0}">
         <c16r3:dataDisplayOptions16>
           <c16r3:dispNaAsBlank val="1"/>
         </c16r3:dataDisplayOptions16>
       </c:ext>
     </c:extLst>
+    <c:showDLblsOverMax val="0"/>
   </c:chart>
   <c:spPr>
     <a:solidFill>
@@ -21706,10 +22559,12 @@
       <a:pPr>
         <a:defRPr/>
       </a:pPr>
-      <a:endParaRPr lang="en-US"/>
+      <a:endParaRPr lang="pl-PL"/>
     </a:p>
   </c:txPr>
-  <c:externalData r:id="rId1"/>
+  <c:externalData r:id="rId1">
+    <c:autoUpdate val="0"/>
+  </c:externalData>
 </c:chartSpace>
 </file>
 
@@ -22002,7 +22857,7 @@
   <a:extraClrSchemeLst/>
   <a:extLst>
     <a:ext uri="{05A4C25C-085E-4340-85A3-A5531E510DB2}">
-      <thm15:themeFamily xmlns:thm15="http://schemas.microsoft.com/office/thememl/2012/main" xmlns="" name="Office Theme" id="{62F939B6-93AF-4DB8-9C6B-D6C7DFDC589F}" vid="{4A3C46E8-61CC-4603-A589-7422A47A8E4A}"/>
+      <thm15:themeFamily xmlns:thm15="http://schemas.microsoft.com/office/thememl/2012/main" name="Office Theme" id="{62F939B6-93AF-4DB8-9C6B-D6C7DFDC589F}" vid="{4A3C46E8-61CC-4603-A589-7422A47A8E4A}"/>
     </a:ext>
   </a:extLst>
 </a:theme>
@@ -22013,7 +22868,7 @@
 </file>
 
 <file path=customXml/itemProps1.xml><?xml version="1.0" encoding="utf-8"?>
-<ds:datastoreItem xmlns:ds="http://schemas.openxmlformats.org/officeDocument/2006/customXml" ds:itemID="{3D410F6B-3B07-417F-A533-2E8321A5877D}">
+<ds:datastoreItem xmlns:ds="http://schemas.openxmlformats.org/officeDocument/2006/customXml" ds:itemID="{538F4222-85A2-4CD8-92D5-03A31C07800E}">
   <ds:schemaRefs>
     <ds:schemaRef ds:uri="http://schemas.openxmlformats.org/officeDocument/2006/bibliography"/>
   </ds:schemaRefs>

</xml_diff>